<commit_message>
Add some required points to the case study
</commit_message>
<xml_diff>
--- a/College Assignments/ES case study.docx
+++ b/College Assignments/ES case study.docx
@@ -63,16 +63,7 @@
           <w:rFonts w:ascii="Arial" w:hAnsi="Arial" w:cs="Arial"/>
           <w:sz w:val="24"/>
         </w:rPr>
-        <w:t>In an era of increasing environmental concerns, the need for robust monitoring systems has become paramount. This document explores the development and implementation of a real-time environment monitoring system using Arduino technolog</w:t>
-      </w:r>
-      <w:bookmarkStart w:id="0" w:name="_GoBack"/>
-      <w:bookmarkEnd w:id="0"/>
-      <w:r>
-        <w:rPr>
-          <w:rFonts w:ascii="Arial" w:hAnsi="Arial" w:cs="Arial"/>
-          <w:sz w:val="24"/>
-        </w:rPr>
-        <w:t>y. The system aims to provide accurate and timely data on key environmental parameters, contributing to informed decision-making and sustainable practices.</w:t>
+        <w:t>In an era of increasing environmental concerns, the need for robust monitoring systems has become paramount. This document explores the development and implementation of a real-time environment monitoring system using Arduino technology. The system aims to provide accurate and timely data on key environmental parameters, contributing to informed decision-making and sustainable practices.</w:t>
       </w:r>
     </w:p>
     <w:p>
@@ -1149,8 +1140,1492 @@
     </w:p>
     <w:p>
       <w:pPr>
-        <w:spacing w:after="0"/>
-      </w:pPr>
+        <w:rPr>
+          <w:rFonts w:ascii="Arial" w:hAnsi="Arial" w:cs="Arial"/>
+          <w:sz w:val="24"/>
+        </w:rPr>
+      </w:pPr>
+      <w:r>
+        <w:rPr>
+          <w:rFonts w:ascii="Arial" w:hAnsi="Arial" w:cs="Arial"/>
+          <w:sz w:val="24"/>
+        </w:rPr>
+        <w:br w:type="page"/>
+      </w:r>
+    </w:p>
+    <w:p>
+      <w:pPr>
+        <w:spacing w:after="0"/>
+        <w:rPr>
+          <w:rFonts w:asciiTheme="majorHAnsi" w:hAnsiTheme="majorHAnsi" w:cstheme="majorHAnsi"/>
+          <w:b/>
+          <w:sz w:val="32"/>
+        </w:rPr>
+      </w:pPr>
+      <w:r>
+        <w:rPr>
+          <w:rFonts w:asciiTheme="majorHAnsi" w:hAnsiTheme="majorHAnsi" w:cstheme="majorHAnsi"/>
+          <w:b/>
+          <w:sz w:val="32"/>
+        </w:rPr>
+        <w:lastRenderedPageBreak/>
+        <w:t>13. Components</w:t>
+      </w:r>
+    </w:p>
+    <w:p>
+      <w:pPr>
+        <w:pStyle w:val="ListParagraph"/>
+        <w:numPr>
+          <w:ilvl w:val="1"/>
+          <w:numId w:val="7"/>
+        </w:numPr>
+        <w:spacing w:after="0"/>
+        <w:ind w:left="540"/>
+        <w:rPr>
+          <w:rFonts w:ascii="Arial" w:hAnsi="Arial" w:cs="Arial"/>
+          <w:sz w:val="24"/>
+        </w:rPr>
+      </w:pPr>
+      <w:r>
+        <w:rPr>
+          <w:rFonts w:ascii="Arial" w:hAnsi="Arial" w:cs="Arial"/>
+          <w:sz w:val="24"/>
+        </w:rPr>
+        <w:t>Arduino Board (e.g., Arduino Uno)</w:t>
+      </w:r>
+    </w:p>
+    <w:p>
+      <w:pPr>
+        <w:pStyle w:val="ListParagraph"/>
+        <w:numPr>
+          <w:ilvl w:val="1"/>
+          <w:numId w:val="7"/>
+        </w:numPr>
+        <w:spacing w:after="0"/>
+        <w:ind w:left="540"/>
+        <w:rPr>
+          <w:rFonts w:ascii="Arial" w:hAnsi="Arial" w:cs="Arial"/>
+          <w:sz w:val="24"/>
+        </w:rPr>
+      </w:pPr>
+      <w:r>
+        <w:rPr>
+          <w:rFonts w:ascii="Arial" w:hAnsi="Arial" w:cs="Arial"/>
+          <w:sz w:val="24"/>
+        </w:rPr>
+        <w:t>Sensors:</w:t>
+      </w:r>
+    </w:p>
+    <w:p>
+      <w:pPr>
+        <w:pStyle w:val="ListParagraph"/>
+        <w:numPr>
+          <w:ilvl w:val="0"/>
+          <w:numId w:val="5"/>
+        </w:numPr>
+        <w:spacing w:after="0"/>
+        <w:rPr>
+          <w:rFonts w:ascii="Arial" w:hAnsi="Arial" w:cs="Arial"/>
+          <w:sz w:val="24"/>
+        </w:rPr>
+      </w:pPr>
+      <w:r>
+        <w:rPr>
+          <w:rFonts w:ascii="Arial" w:hAnsi="Arial" w:cs="Arial"/>
+          <w:sz w:val="24"/>
+        </w:rPr>
+        <w:t>Temperature and Humidity Sensor (e.g., DHT11 or DHT22)</w:t>
+      </w:r>
+    </w:p>
+    <w:p>
+      <w:pPr>
+        <w:pStyle w:val="ListParagraph"/>
+        <w:numPr>
+          <w:ilvl w:val="0"/>
+          <w:numId w:val="5"/>
+        </w:numPr>
+        <w:spacing w:after="0"/>
+        <w:rPr>
+          <w:rFonts w:ascii="Arial" w:hAnsi="Arial" w:cs="Arial"/>
+          <w:sz w:val="24"/>
+        </w:rPr>
+      </w:pPr>
+      <w:r>
+        <w:rPr>
+          <w:rFonts w:ascii="Arial" w:hAnsi="Arial" w:cs="Arial"/>
+          <w:sz w:val="24"/>
+        </w:rPr>
+        <w:t>Gas Sensor (e.g., MQ series for CO, CO2, etc.)</w:t>
+      </w:r>
+    </w:p>
+    <w:p>
+      <w:pPr>
+        <w:pStyle w:val="ListParagraph"/>
+        <w:numPr>
+          <w:ilvl w:val="0"/>
+          <w:numId w:val="5"/>
+        </w:numPr>
+        <w:spacing w:after="0"/>
+        <w:rPr>
+          <w:rFonts w:ascii="Arial" w:hAnsi="Arial" w:cs="Arial"/>
+          <w:sz w:val="24"/>
+        </w:rPr>
+      </w:pPr>
+      <w:r>
+        <w:rPr>
+          <w:rFonts w:ascii="Arial" w:hAnsi="Arial" w:cs="Arial"/>
+          <w:sz w:val="24"/>
+        </w:rPr>
+        <w:t>Light Sensor (e.g., LDR)</w:t>
+      </w:r>
+    </w:p>
+    <w:p>
+      <w:pPr>
+        <w:pStyle w:val="ListParagraph"/>
+        <w:numPr>
+          <w:ilvl w:val="0"/>
+          <w:numId w:val="5"/>
+        </w:numPr>
+        <w:spacing w:after="0"/>
+        <w:rPr>
+          <w:rFonts w:ascii="Arial" w:hAnsi="Arial" w:cs="Arial"/>
+          <w:sz w:val="24"/>
+        </w:rPr>
+      </w:pPr>
+      <w:r>
+        <w:rPr>
+          <w:rFonts w:ascii="Arial" w:hAnsi="Arial" w:cs="Arial"/>
+          <w:sz w:val="24"/>
+        </w:rPr>
+        <w:t>Motion Sensor (e.g., PIR sensor)</w:t>
+      </w:r>
+    </w:p>
+    <w:p>
+      <w:pPr>
+        <w:pStyle w:val="ListParagraph"/>
+        <w:numPr>
+          <w:ilvl w:val="1"/>
+          <w:numId w:val="7"/>
+        </w:numPr>
+        <w:spacing w:after="0"/>
+        <w:ind w:left="540"/>
+        <w:rPr>
+          <w:rFonts w:ascii="Arial" w:hAnsi="Arial" w:cs="Arial"/>
+          <w:sz w:val="24"/>
+        </w:rPr>
+      </w:pPr>
+      <w:r>
+        <w:rPr>
+          <w:rFonts w:ascii="Arial" w:hAnsi="Arial" w:cs="Arial"/>
+          <w:sz w:val="24"/>
+        </w:rPr>
+        <w:t>Connectivity:</w:t>
+      </w:r>
+    </w:p>
+    <w:p>
+      <w:pPr>
+        <w:pStyle w:val="ListParagraph"/>
+        <w:numPr>
+          <w:ilvl w:val="0"/>
+          <w:numId w:val="8"/>
+        </w:numPr>
+        <w:spacing w:after="0"/>
+        <w:rPr>
+          <w:rFonts w:ascii="Arial" w:hAnsi="Arial" w:cs="Arial"/>
+          <w:sz w:val="24"/>
+        </w:rPr>
+      </w:pPr>
+      <w:r>
+        <w:rPr>
+          <w:rFonts w:ascii="Arial" w:hAnsi="Arial" w:cs="Arial"/>
+          <w:sz w:val="24"/>
+        </w:rPr>
+        <w:t>Ethernet Shield or Wi-Fi Module (e.g., ESP8266)</w:t>
+      </w:r>
+    </w:p>
+    <w:p>
+      <w:pPr>
+        <w:pStyle w:val="ListParagraph"/>
+        <w:numPr>
+          <w:ilvl w:val="1"/>
+          <w:numId w:val="7"/>
+        </w:numPr>
+        <w:spacing w:after="0"/>
+        <w:ind w:left="540"/>
+        <w:rPr>
+          <w:rFonts w:ascii="Arial" w:hAnsi="Arial" w:cs="Arial"/>
+          <w:sz w:val="24"/>
+        </w:rPr>
+      </w:pPr>
+      <w:r>
+        <w:rPr>
+          <w:rFonts w:ascii="Arial" w:hAnsi="Arial" w:cs="Arial"/>
+          <w:sz w:val="24"/>
+        </w:rPr>
+        <w:t>Display (optional):</w:t>
+      </w:r>
+    </w:p>
+    <w:p>
+      <w:pPr>
+        <w:pStyle w:val="ListParagraph"/>
+        <w:numPr>
+          <w:ilvl w:val="0"/>
+          <w:numId w:val="8"/>
+        </w:numPr>
+        <w:spacing w:after="0"/>
+        <w:rPr>
+          <w:rFonts w:ascii="Arial" w:hAnsi="Arial" w:cs="Arial"/>
+          <w:sz w:val="24"/>
+        </w:rPr>
+      </w:pPr>
+      <w:r>
+        <w:rPr>
+          <w:rFonts w:ascii="Arial" w:hAnsi="Arial" w:cs="Arial"/>
+          <w:sz w:val="24"/>
+        </w:rPr>
+        <w:t>LCD Display or OLED Display</w:t>
+      </w:r>
+    </w:p>
+    <w:p>
+      <w:pPr>
+        <w:pStyle w:val="ListParagraph"/>
+        <w:numPr>
+          <w:ilvl w:val="1"/>
+          <w:numId w:val="7"/>
+        </w:numPr>
+        <w:spacing w:after="0"/>
+        <w:ind w:left="540"/>
+        <w:rPr>
+          <w:rFonts w:ascii="Arial" w:hAnsi="Arial" w:cs="Arial"/>
+          <w:sz w:val="24"/>
+        </w:rPr>
+      </w:pPr>
+      <w:r>
+        <w:rPr>
+          <w:rFonts w:ascii="Arial" w:hAnsi="Arial" w:cs="Arial"/>
+          <w:sz w:val="24"/>
+        </w:rPr>
+        <w:t>Power Supply:</w:t>
+      </w:r>
+    </w:p>
+    <w:p>
+      <w:pPr>
+        <w:pStyle w:val="ListParagraph"/>
+        <w:numPr>
+          <w:ilvl w:val="0"/>
+          <w:numId w:val="8"/>
+        </w:numPr>
+        <w:spacing w:after="0"/>
+        <w:rPr>
+          <w:rFonts w:ascii="Arial" w:hAnsi="Arial" w:cs="Arial"/>
+          <w:sz w:val="24"/>
+        </w:rPr>
+      </w:pPr>
+      <w:r>
+        <w:rPr>
+          <w:rFonts w:ascii="Arial" w:hAnsi="Arial" w:cs="Arial"/>
+          <w:sz w:val="24"/>
+        </w:rPr>
+        <w:t>Batteries or external power supply</w:t>
+      </w:r>
+    </w:p>
+    <w:p>
+      <w:pPr>
+        <w:spacing w:after="0"/>
+        <w:rPr>
+          <w:rFonts w:ascii="Arial" w:hAnsi="Arial" w:cs="Arial"/>
+          <w:sz w:val="24"/>
+        </w:rPr>
+      </w:pPr>
+    </w:p>
+    <w:p>
+      <w:pPr>
+        <w:spacing w:after="0"/>
+        <w:rPr>
+          <w:rFonts w:asciiTheme="majorHAnsi" w:hAnsiTheme="majorHAnsi" w:cstheme="majorHAnsi"/>
+          <w:b/>
+          <w:sz w:val="32"/>
+        </w:rPr>
+      </w:pPr>
+      <w:r>
+        <w:rPr>
+          <w:rFonts w:asciiTheme="majorHAnsi" w:hAnsiTheme="majorHAnsi" w:cstheme="majorHAnsi"/>
+          <w:b/>
+          <w:sz w:val="32"/>
+        </w:rPr>
+        <w:t xml:space="preserve">14. </w:t>
+      </w:r>
+      <w:r>
+        <w:rPr>
+          <w:rFonts w:asciiTheme="majorHAnsi" w:hAnsiTheme="majorHAnsi" w:cstheme="majorHAnsi"/>
+          <w:b/>
+          <w:sz w:val="32"/>
+        </w:rPr>
+        <w:t>Advantages:</w:t>
+      </w:r>
+    </w:p>
+    <w:p>
+      <w:pPr>
+        <w:spacing w:after="0"/>
+        <w:rPr>
+          <w:rFonts w:ascii="Arial" w:hAnsi="Arial" w:cs="Arial"/>
+          <w:sz w:val="24"/>
+        </w:rPr>
+      </w:pPr>
+    </w:p>
+    <w:p>
+      <w:pPr>
+        <w:spacing w:after="0"/>
+        <w:rPr>
+          <w:rFonts w:ascii="Arial" w:hAnsi="Arial" w:cs="Arial"/>
+          <w:b/>
+          <w:sz w:val="24"/>
+        </w:rPr>
+      </w:pPr>
+      <w:r>
+        <w:rPr>
+          <w:rFonts w:ascii="Arial" w:hAnsi="Arial" w:cs="Arial"/>
+          <w:b/>
+          <w:sz w:val="24"/>
+        </w:rPr>
+        <w:t>1. Real-Time Monitoring:</w:t>
+      </w:r>
+    </w:p>
+    <w:p>
+      <w:pPr>
+        <w:spacing w:after="0"/>
+        <w:rPr>
+          <w:rFonts w:ascii="Arial" w:hAnsi="Arial" w:cs="Arial"/>
+          <w:sz w:val="24"/>
+        </w:rPr>
+      </w:pPr>
+      <w:r>
+        <w:rPr>
+          <w:rFonts w:ascii="Arial" w:hAnsi="Arial" w:cs="Arial"/>
+          <w:sz w:val="24"/>
+        </w:rPr>
+        <w:t xml:space="preserve">   - Provides instant and continuous environmental data.</w:t>
+      </w:r>
+    </w:p>
+    <w:p>
+      <w:pPr>
+        <w:spacing w:after="0"/>
+        <w:rPr>
+          <w:rFonts w:ascii="Arial" w:hAnsi="Arial" w:cs="Arial"/>
+          <w:sz w:val="24"/>
+        </w:rPr>
+      </w:pPr>
+    </w:p>
+    <w:p>
+      <w:pPr>
+        <w:spacing w:after="0"/>
+        <w:rPr>
+          <w:rFonts w:ascii="Arial" w:hAnsi="Arial" w:cs="Arial"/>
+          <w:b/>
+          <w:sz w:val="24"/>
+        </w:rPr>
+      </w:pPr>
+      <w:r>
+        <w:rPr>
+          <w:rFonts w:ascii="Arial" w:hAnsi="Arial" w:cs="Arial"/>
+          <w:b/>
+          <w:sz w:val="24"/>
+        </w:rPr>
+        <w:t>2. Data-Driven Decisions:</w:t>
+      </w:r>
+    </w:p>
+    <w:p>
+      <w:pPr>
+        <w:spacing w:after="0"/>
+        <w:rPr>
+          <w:rFonts w:ascii="Arial" w:hAnsi="Arial" w:cs="Arial"/>
+          <w:sz w:val="24"/>
+        </w:rPr>
+      </w:pPr>
+      <w:r>
+        <w:rPr>
+          <w:rFonts w:ascii="Arial" w:hAnsi="Arial" w:cs="Arial"/>
+          <w:sz w:val="24"/>
+        </w:rPr>
+        <w:t xml:space="preserve">   - Facilitates informed decision-making based on real-time information.</w:t>
+      </w:r>
+    </w:p>
+    <w:p>
+      <w:pPr>
+        <w:spacing w:after="0"/>
+        <w:rPr>
+          <w:rFonts w:ascii="Arial" w:hAnsi="Arial" w:cs="Arial"/>
+          <w:sz w:val="24"/>
+        </w:rPr>
+      </w:pPr>
+    </w:p>
+    <w:p>
+      <w:pPr>
+        <w:spacing w:after="0"/>
+        <w:rPr>
+          <w:rFonts w:ascii="Arial" w:hAnsi="Arial" w:cs="Arial"/>
+          <w:b/>
+          <w:sz w:val="24"/>
+        </w:rPr>
+      </w:pPr>
+      <w:r>
+        <w:rPr>
+          <w:rFonts w:ascii="Arial" w:hAnsi="Arial" w:cs="Arial"/>
+          <w:b/>
+          <w:sz w:val="24"/>
+        </w:rPr>
+        <w:t>3. Early Detection:</w:t>
+      </w:r>
+    </w:p>
+    <w:p>
+      <w:pPr>
+        <w:spacing w:after="0"/>
+        <w:rPr>
+          <w:rFonts w:ascii="Arial" w:hAnsi="Arial" w:cs="Arial"/>
+          <w:sz w:val="24"/>
+        </w:rPr>
+      </w:pPr>
+      <w:r>
+        <w:rPr>
+          <w:rFonts w:ascii="Arial" w:hAnsi="Arial" w:cs="Arial"/>
+          <w:sz w:val="24"/>
+        </w:rPr>
+        <w:t xml:space="preserve">   - Enables early identification of potential issues.</w:t>
+      </w:r>
+    </w:p>
+    <w:p>
+      <w:pPr>
+        <w:spacing w:after="0"/>
+        <w:rPr>
+          <w:rFonts w:ascii="Arial" w:hAnsi="Arial" w:cs="Arial"/>
+          <w:sz w:val="24"/>
+        </w:rPr>
+      </w:pPr>
+    </w:p>
+    <w:p>
+      <w:pPr>
+        <w:spacing w:after="0"/>
+        <w:rPr>
+          <w:rFonts w:ascii="Arial" w:hAnsi="Arial" w:cs="Arial"/>
+          <w:b/>
+          <w:sz w:val="24"/>
+        </w:rPr>
+      </w:pPr>
+      <w:r>
+        <w:rPr>
+          <w:rFonts w:ascii="Arial" w:hAnsi="Arial" w:cs="Arial"/>
+          <w:b/>
+          <w:sz w:val="24"/>
+        </w:rPr>
+        <w:t>4. Remote Access:</w:t>
+      </w:r>
+    </w:p>
+    <w:p>
+      <w:pPr>
+        <w:spacing w:after="0"/>
+        <w:rPr>
+          <w:rFonts w:ascii="Arial" w:hAnsi="Arial" w:cs="Arial"/>
+          <w:sz w:val="24"/>
+        </w:rPr>
+      </w:pPr>
+      <w:r>
+        <w:rPr>
+          <w:rFonts w:ascii="Arial" w:hAnsi="Arial" w:cs="Arial"/>
+          <w:sz w:val="24"/>
+        </w:rPr>
+        <w:t xml:space="preserve">   - Allows for remote monitoring and management.</w:t>
+      </w:r>
+    </w:p>
+    <w:p>
+      <w:pPr>
+        <w:spacing w:after="0"/>
+        <w:rPr>
+          <w:rFonts w:ascii="Arial" w:hAnsi="Arial" w:cs="Arial"/>
+          <w:sz w:val="24"/>
+        </w:rPr>
+      </w:pPr>
+    </w:p>
+    <w:p>
+      <w:pPr>
+        <w:spacing w:after="0"/>
+        <w:rPr>
+          <w:rFonts w:ascii="Arial" w:hAnsi="Arial" w:cs="Arial"/>
+          <w:b/>
+          <w:sz w:val="24"/>
+        </w:rPr>
+      </w:pPr>
+      <w:r>
+        <w:rPr>
+          <w:rFonts w:ascii="Arial" w:hAnsi="Arial" w:cs="Arial"/>
+          <w:b/>
+          <w:sz w:val="24"/>
+        </w:rPr>
+        <w:t>5. Automation:</w:t>
+      </w:r>
+    </w:p>
+    <w:p>
+      <w:pPr>
+        <w:spacing w:after="0"/>
+        <w:rPr>
+          <w:rFonts w:ascii="Arial" w:hAnsi="Arial" w:cs="Arial"/>
+          <w:sz w:val="24"/>
+        </w:rPr>
+      </w:pPr>
+      <w:r>
+        <w:rPr>
+          <w:rFonts w:ascii="Arial" w:hAnsi="Arial" w:cs="Arial"/>
+          <w:sz w:val="24"/>
+        </w:rPr>
+        <w:t xml:space="preserve">   - Integration with automated responses enhances efficiency.</w:t>
+      </w:r>
+    </w:p>
+    <w:p>
+      <w:pPr>
+        <w:spacing w:after="0"/>
+        <w:rPr>
+          <w:rFonts w:ascii="Arial" w:hAnsi="Arial" w:cs="Arial"/>
+          <w:sz w:val="24"/>
+        </w:rPr>
+      </w:pPr>
+    </w:p>
+    <w:p>
+      <w:pPr>
+        <w:spacing w:after="0"/>
+        <w:rPr>
+          <w:rFonts w:asciiTheme="majorHAnsi" w:hAnsiTheme="majorHAnsi" w:cstheme="majorHAnsi"/>
+          <w:b/>
+          <w:sz w:val="32"/>
+        </w:rPr>
+      </w:pPr>
+      <w:r>
+        <w:rPr>
+          <w:rFonts w:asciiTheme="majorHAnsi" w:hAnsiTheme="majorHAnsi" w:cstheme="majorHAnsi"/>
+          <w:b/>
+          <w:sz w:val="32"/>
+        </w:rPr>
+        <w:t>15.</w:t>
+      </w:r>
+      <w:r>
+        <w:rPr>
+          <w:rFonts w:asciiTheme="majorHAnsi" w:hAnsiTheme="majorHAnsi" w:cstheme="majorHAnsi"/>
+          <w:b/>
+          <w:sz w:val="32"/>
+        </w:rPr>
+        <w:t xml:space="preserve"> Disadvantages:</w:t>
+      </w:r>
+    </w:p>
+    <w:p>
+      <w:pPr>
+        <w:spacing w:after="0"/>
+        <w:rPr>
+          <w:rFonts w:ascii="Arial" w:hAnsi="Arial" w:cs="Arial"/>
+          <w:sz w:val="24"/>
+        </w:rPr>
+      </w:pPr>
+    </w:p>
+    <w:p>
+      <w:pPr>
+        <w:spacing w:after="0"/>
+        <w:rPr>
+          <w:rFonts w:ascii="Arial" w:hAnsi="Arial" w:cs="Arial"/>
+          <w:b/>
+          <w:sz w:val="24"/>
+        </w:rPr>
+      </w:pPr>
+      <w:r>
+        <w:rPr>
+          <w:rFonts w:ascii="Arial" w:hAnsi="Arial" w:cs="Arial"/>
+          <w:b/>
+          <w:sz w:val="24"/>
+        </w:rPr>
+        <w:t>1. Complexity:</w:t>
+      </w:r>
+    </w:p>
+    <w:p>
+      <w:pPr>
+        <w:spacing w:after="0"/>
+        <w:rPr>
+          <w:rFonts w:ascii="Arial" w:hAnsi="Arial" w:cs="Arial"/>
+          <w:sz w:val="24"/>
+        </w:rPr>
+      </w:pPr>
+      <w:r>
+        <w:rPr>
+          <w:rFonts w:ascii="Arial" w:hAnsi="Arial" w:cs="Arial"/>
+          <w:sz w:val="24"/>
+        </w:rPr>
+        <w:t xml:space="preserve">   - Design and implementation can be complex.</w:t>
+      </w:r>
+    </w:p>
+    <w:p>
+      <w:pPr>
+        <w:spacing w:after="0"/>
+        <w:rPr>
+          <w:rFonts w:ascii="Arial" w:hAnsi="Arial" w:cs="Arial"/>
+          <w:sz w:val="24"/>
+        </w:rPr>
+      </w:pPr>
+    </w:p>
+    <w:p>
+      <w:pPr>
+        <w:spacing w:after="0"/>
+        <w:rPr>
+          <w:rFonts w:ascii="Arial" w:hAnsi="Arial" w:cs="Arial"/>
+          <w:b/>
+          <w:sz w:val="24"/>
+        </w:rPr>
+      </w:pPr>
+      <w:r>
+        <w:rPr>
+          <w:rFonts w:ascii="Arial" w:hAnsi="Arial" w:cs="Arial"/>
+          <w:b/>
+          <w:sz w:val="24"/>
+        </w:rPr>
+        <w:t>2. Cost:</w:t>
+      </w:r>
+    </w:p>
+    <w:p>
+      <w:pPr>
+        <w:spacing w:after="0"/>
+        <w:rPr>
+          <w:rFonts w:ascii="Arial" w:hAnsi="Arial" w:cs="Arial"/>
+          <w:sz w:val="24"/>
+        </w:rPr>
+      </w:pPr>
+      <w:r>
+        <w:rPr>
+          <w:rFonts w:ascii="Arial" w:hAnsi="Arial" w:cs="Arial"/>
+          <w:sz w:val="24"/>
+        </w:rPr>
+        <w:t xml:space="preserve">   - Quality sensors and connectivity modules can be expensive.</w:t>
+      </w:r>
+    </w:p>
+    <w:p>
+      <w:pPr>
+        <w:spacing w:after="0"/>
+        <w:rPr>
+          <w:rFonts w:ascii="Arial" w:hAnsi="Arial" w:cs="Arial"/>
+          <w:sz w:val="24"/>
+        </w:rPr>
+      </w:pPr>
+    </w:p>
+    <w:p>
+      <w:pPr>
+        <w:spacing w:after="0"/>
+        <w:rPr>
+          <w:rFonts w:ascii="Arial" w:hAnsi="Arial" w:cs="Arial"/>
+          <w:b/>
+          <w:sz w:val="24"/>
+        </w:rPr>
+      </w:pPr>
+      <w:r>
+        <w:rPr>
+          <w:rFonts w:ascii="Arial" w:hAnsi="Arial" w:cs="Arial"/>
+          <w:b/>
+          <w:sz w:val="24"/>
+        </w:rPr>
+        <w:t>3. Power Consumption:</w:t>
+      </w:r>
+    </w:p>
+    <w:p>
+      <w:pPr>
+        <w:spacing w:after="0"/>
+        <w:rPr>
+          <w:rFonts w:ascii="Arial" w:hAnsi="Arial" w:cs="Arial"/>
+          <w:sz w:val="24"/>
+        </w:rPr>
+      </w:pPr>
+      <w:r>
+        <w:rPr>
+          <w:rFonts w:ascii="Arial" w:hAnsi="Arial" w:cs="Arial"/>
+          <w:sz w:val="24"/>
+        </w:rPr>
+        <w:t xml:space="preserve">   - Continuous monitoring may lead to higher power usage.</w:t>
+      </w:r>
+    </w:p>
+    <w:p>
+      <w:pPr>
+        <w:spacing w:after="0"/>
+        <w:rPr>
+          <w:rFonts w:ascii="Arial" w:hAnsi="Arial" w:cs="Arial"/>
+          <w:sz w:val="24"/>
+        </w:rPr>
+      </w:pPr>
+    </w:p>
+    <w:p>
+      <w:pPr>
+        <w:spacing w:after="0"/>
+        <w:rPr>
+          <w:rFonts w:ascii="Arial" w:hAnsi="Arial" w:cs="Arial"/>
+          <w:b/>
+          <w:sz w:val="24"/>
+        </w:rPr>
+      </w:pPr>
+      <w:r>
+        <w:rPr>
+          <w:rFonts w:ascii="Arial" w:hAnsi="Arial" w:cs="Arial"/>
+          <w:b/>
+          <w:sz w:val="24"/>
+        </w:rPr>
+        <w:t>4. Maintenance:</w:t>
+      </w:r>
+    </w:p>
+    <w:p>
+      <w:pPr>
+        <w:spacing w:after="0"/>
+        <w:rPr>
+          <w:rFonts w:ascii="Arial" w:hAnsi="Arial" w:cs="Arial"/>
+          <w:sz w:val="24"/>
+        </w:rPr>
+      </w:pPr>
+      <w:r>
+        <w:rPr>
+          <w:rFonts w:ascii="Arial" w:hAnsi="Arial" w:cs="Arial"/>
+          <w:sz w:val="24"/>
+        </w:rPr>
+        <w:t xml:space="preserve">   - Regular upkeep is required for accurate data.</w:t>
+      </w:r>
+    </w:p>
+    <w:p>
+      <w:pPr>
+        <w:spacing w:after="0"/>
+        <w:rPr>
+          <w:rFonts w:ascii="Arial" w:hAnsi="Arial" w:cs="Arial"/>
+          <w:sz w:val="24"/>
+        </w:rPr>
+      </w:pPr>
+    </w:p>
+    <w:p>
+      <w:pPr>
+        <w:spacing w:after="0"/>
+        <w:rPr>
+          <w:rFonts w:ascii="Arial" w:hAnsi="Arial" w:cs="Arial"/>
+          <w:b/>
+          <w:sz w:val="24"/>
+        </w:rPr>
+      </w:pPr>
+      <w:r>
+        <w:rPr>
+          <w:rFonts w:ascii="Arial" w:hAnsi="Arial" w:cs="Arial"/>
+          <w:b/>
+          <w:sz w:val="24"/>
+        </w:rPr>
+        <w:t>5. Security Concerns:</w:t>
+      </w:r>
+    </w:p>
+    <w:p>
+      <w:pPr>
+        <w:spacing w:after="0"/>
+        <w:rPr>
+          <w:rFonts w:ascii="Arial" w:hAnsi="Arial" w:cs="Arial"/>
+          <w:sz w:val="24"/>
+        </w:rPr>
+      </w:pPr>
+      <w:r>
+        <w:rPr>
+          <w:rFonts w:ascii="Arial" w:hAnsi="Arial" w:cs="Arial"/>
+          <w:sz w:val="24"/>
+        </w:rPr>
+        <w:lastRenderedPageBreak/>
+        <w:t xml:space="preserve">   - Transmitting data over networks poses security risks.</w:t>
+      </w:r>
+    </w:p>
+    <w:p>
+      <w:pPr>
+        <w:spacing w:after="0"/>
+        <w:rPr>
+          <w:rFonts w:ascii="Arial" w:hAnsi="Arial" w:cs="Arial"/>
+          <w:sz w:val="24"/>
+        </w:rPr>
+      </w:pPr>
+    </w:p>
+    <w:p>
+      <w:pPr>
+        <w:spacing w:after="0"/>
+        <w:rPr>
+          <w:rFonts w:ascii="Arial" w:hAnsi="Arial" w:cs="Arial"/>
+          <w:b/>
+          <w:sz w:val="24"/>
+        </w:rPr>
+      </w:pPr>
+      <w:r>
+        <w:rPr>
+          <w:rFonts w:ascii="Arial" w:hAnsi="Arial" w:cs="Arial"/>
+          <w:b/>
+          <w:sz w:val="24"/>
+        </w:rPr>
+        <w:t>6. Data Overload:</w:t>
+      </w:r>
+    </w:p>
+    <w:p>
+      <w:pPr>
+        <w:spacing w:after="0"/>
+        <w:rPr>
+          <w:rFonts w:ascii="Arial" w:hAnsi="Arial" w:cs="Arial"/>
+          <w:sz w:val="24"/>
+        </w:rPr>
+      </w:pPr>
+      <w:r>
+        <w:rPr>
+          <w:rFonts w:ascii="Arial" w:hAnsi="Arial" w:cs="Arial"/>
+          <w:sz w:val="24"/>
+        </w:rPr>
+        <w:t xml:space="preserve">   - Handling and analyzing large data volumes can be challenging.</w:t>
+      </w:r>
+    </w:p>
+    <w:p>
+      <w:pPr>
+        <w:spacing w:after="0"/>
+        <w:rPr>
+          <w:rFonts w:ascii="Arial" w:hAnsi="Arial" w:cs="Arial"/>
+          <w:sz w:val="24"/>
+        </w:rPr>
+      </w:pPr>
+    </w:p>
+    <w:p>
+      <w:pPr>
+        <w:spacing w:after="0"/>
+        <w:rPr>
+          <w:rFonts w:ascii="Arial" w:hAnsi="Arial" w:cs="Arial"/>
+          <w:b/>
+          <w:sz w:val="24"/>
+        </w:rPr>
+      </w:pPr>
+      <w:r>
+        <w:rPr>
+          <w:rFonts w:ascii="Arial" w:hAnsi="Arial" w:cs="Arial"/>
+          <w:b/>
+          <w:sz w:val="24"/>
+        </w:rPr>
+        <w:t>7. Dependency on Connectivity:</w:t>
+      </w:r>
+    </w:p>
+    <w:p>
+      <w:pPr>
+        <w:spacing w:after="0"/>
+        <w:rPr>
+          <w:rFonts w:ascii="Arial" w:hAnsi="Arial" w:cs="Arial"/>
+          <w:sz w:val="24"/>
+        </w:rPr>
+      </w:pPr>
+      <w:r>
+        <w:rPr>
+          <w:rFonts w:ascii="Arial" w:hAnsi="Arial" w:cs="Arial"/>
+          <w:sz w:val="24"/>
+        </w:rPr>
+        <w:t xml:space="preserve">   - Reliability is contingent on stable network connection.</w:t>
+      </w:r>
+    </w:p>
+    <w:p>
+      <w:pPr>
+        <w:spacing w:after="0"/>
+        <w:rPr>
+          <w:rFonts w:ascii="Arial" w:hAnsi="Arial" w:cs="Arial"/>
+          <w:sz w:val="24"/>
+        </w:rPr>
+      </w:pPr>
+    </w:p>
+    <w:p>
+      <w:pPr>
+        <w:spacing w:after="0"/>
+        <w:rPr>
+          <w:rFonts w:ascii="Arial" w:hAnsi="Arial" w:cs="Arial"/>
+          <w:b/>
+          <w:sz w:val="24"/>
+        </w:rPr>
+      </w:pPr>
+      <w:r>
+        <w:rPr>
+          <w:rFonts w:ascii="Arial" w:hAnsi="Arial" w:cs="Arial"/>
+          <w:b/>
+          <w:sz w:val="24"/>
+        </w:rPr>
+        <w:t>8. Calibration:</w:t>
+      </w:r>
+    </w:p>
+    <w:p>
+      <w:pPr>
+        <w:spacing w:after="0"/>
+        <w:rPr>
+          <w:rFonts w:ascii="Arial" w:hAnsi="Arial" w:cs="Arial"/>
+          <w:sz w:val="24"/>
+        </w:rPr>
+      </w:pPr>
+      <w:r>
+        <w:rPr>
+          <w:rFonts w:ascii="Arial" w:hAnsi="Arial" w:cs="Arial"/>
+          <w:sz w:val="24"/>
+        </w:rPr>
+        <w:t xml:space="preserve">   - Sensors may need periodic calibration for accuracy.</w:t>
+      </w:r>
+    </w:p>
+    <w:p>
+      <w:pPr>
+        <w:pBdr>
+          <w:bottom w:val="single" w:sz="6" w:space="1" w:color="auto"/>
+        </w:pBdr>
+        <w:spacing w:after="0"/>
+        <w:rPr>
+          <w:rFonts w:ascii="Arial" w:hAnsi="Arial" w:cs="Arial"/>
+          <w:sz w:val="24"/>
+        </w:rPr>
+      </w:pPr>
+    </w:p>
+    <w:p>
+      <w:pPr>
+        <w:spacing w:after="0"/>
+      </w:pPr>
+    </w:p>
+    <w:p>
+      <w:pPr>
+        <w:spacing w:after="0"/>
+        <w:rPr>
+          <w:rFonts w:asciiTheme="majorHAnsi" w:hAnsiTheme="majorHAnsi" w:cstheme="majorHAnsi"/>
+          <w:b/>
+          <w:sz w:val="32"/>
+        </w:rPr>
+      </w:pPr>
+      <w:r>
+        <w:rPr>
+          <w:rFonts w:asciiTheme="majorHAnsi" w:hAnsiTheme="majorHAnsi" w:cstheme="majorHAnsi"/>
+          <w:b/>
+          <w:sz w:val="32"/>
+        </w:rPr>
+        <w:t xml:space="preserve">16. Working </w:t>
+      </w:r>
+    </w:p>
+    <w:p>
+      <w:pPr>
+        <w:spacing w:after="0"/>
+        <w:rPr>
+          <w:rFonts w:ascii="Arial" w:hAnsi="Arial" w:cs="Arial"/>
+          <w:sz w:val="24"/>
+        </w:rPr>
+      </w:pPr>
+      <w:r>
+        <w:rPr>
+          <w:rFonts w:ascii="Arial" w:hAnsi="Arial" w:cs="Arial"/>
+          <w:sz w:val="24"/>
+        </w:rPr>
+        <w:t>The working of a real-time environment monitoring system with Arduino involves several key steps:</w:t>
+      </w:r>
+    </w:p>
+    <w:p>
+      <w:pPr>
+        <w:spacing w:after="0"/>
+        <w:rPr>
+          <w:rFonts w:ascii="Arial" w:hAnsi="Arial" w:cs="Arial"/>
+          <w:sz w:val="24"/>
+        </w:rPr>
+      </w:pPr>
+    </w:p>
+    <w:p>
+      <w:pPr>
+        <w:spacing w:after="0"/>
+        <w:rPr>
+          <w:rFonts w:ascii="Arial" w:hAnsi="Arial" w:cs="Arial"/>
+          <w:b/>
+          <w:sz w:val="24"/>
+        </w:rPr>
+      </w:pPr>
+      <w:r>
+        <w:rPr>
+          <w:rFonts w:ascii="Arial" w:hAnsi="Arial" w:cs="Arial"/>
+          <w:b/>
+          <w:sz w:val="24"/>
+        </w:rPr>
+        <w:t>1. Sensor Data Acquisition:</w:t>
+      </w:r>
+    </w:p>
+    <w:p>
+      <w:pPr>
+        <w:spacing w:after="0"/>
+        <w:rPr>
+          <w:rFonts w:ascii="Arial" w:hAnsi="Arial" w:cs="Arial"/>
+          <w:sz w:val="24"/>
+        </w:rPr>
+      </w:pPr>
+      <w:r>
+        <w:rPr>
+          <w:rFonts w:ascii="Arial" w:hAnsi="Arial" w:cs="Arial"/>
+          <w:sz w:val="24"/>
+        </w:rPr>
+        <w:t xml:space="preserve">   - Environmental sensors (e.g., temperature, humidity, gas sensors) collect data from the surrounding environment.</w:t>
+      </w:r>
+    </w:p>
+    <w:p>
+      <w:pPr>
+        <w:spacing w:after="0"/>
+        <w:rPr>
+          <w:rFonts w:ascii="Arial" w:hAnsi="Arial" w:cs="Arial"/>
+          <w:sz w:val="24"/>
+        </w:rPr>
+      </w:pPr>
+    </w:p>
+    <w:p>
+      <w:pPr>
+        <w:spacing w:after="0"/>
+        <w:rPr>
+          <w:rFonts w:ascii="Arial" w:hAnsi="Arial" w:cs="Arial"/>
+          <w:b/>
+          <w:sz w:val="24"/>
+        </w:rPr>
+      </w:pPr>
+      <w:r>
+        <w:rPr>
+          <w:rFonts w:ascii="Arial" w:hAnsi="Arial" w:cs="Arial"/>
+          <w:b/>
+          <w:sz w:val="24"/>
+        </w:rPr>
+        <w:t>2. Arduino Data Processing:</w:t>
+      </w:r>
+    </w:p>
+    <w:p>
+      <w:pPr>
+        <w:spacing w:after="0"/>
+        <w:rPr>
+          <w:rFonts w:ascii="Arial" w:hAnsi="Arial" w:cs="Arial"/>
+          <w:sz w:val="24"/>
+        </w:rPr>
+      </w:pPr>
+      <w:r>
+        <w:rPr>
+          <w:rFonts w:ascii="Arial" w:hAnsi="Arial" w:cs="Arial"/>
+          <w:sz w:val="24"/>
+        </w:rPr>
+        <w:t xml:space="preserve">   - The Arduino reads analog or digital signals from the sensors and processes the raw data.</w:t>
+      </w:r>
+    </w:p>
+    <w:p>
+      <w:pPr>
+        <w:spacing w:after="0"/>
+        <w:rPr>
+          <w:rFonts w:ascii="Arial" w:hAnsi="Arial" w:cs="Arial"/>
+          <w:sz w:val="24"/>
+        </w:rPr>
+      </w:pPr>
+    </w:p>
+    <w:p>
+      <w:pPr>
+        <w:spacing w:after="0"/>
+        <w:rPr>
+          <w:rFonts w:ascii="Arial" w:hAnsi="Arial" w:cs="Arial"/>
+          <w:b/>
+          <w:sz w:val="24"/>
+        </w:rPr>
+      </w:pPr>
+      <w:r>
+        <w:rPr>
+          <w:rFonts w:ascii="Arial" w:hAnsi="Arial" w:cs="Arial"/>
+          <w:b/>
+          <w:sz w:val="24"/>
+        </w:rPr>
+        <w:t>3. Data Processing:</w:t>
+      </w:r>
+    </w:p>
+    <w:p>
+      <w:pPr>
+        <w:spacing w:after="0"/>
+        <w:rPr>
+          <w:rFonts w:ascii="Arial" w:hAnsi="Arial" w:cs="Arial"/>
+          <w:sz w:val="24"/>
+        </w:rPr>
+      </w:pPr>
+      <w:r>
+        <w:rPr>
+          <w:rFonts w:ascii="Arial" w:hAnsi="Arial" w:cs="Arial"/>
+          <w:sz w:val="24"/>
+        </w:rPr>
+        <w:t xml:space="preserve">   - Algorithms within the Arduino convert raw sensor readings into meaningful environmental parameters (e.g., temperature, humidity).</w:t>
+      </w:r>
+    </w:p>
+    <w:p>
+      <w:pPr>
+        <w:spacing w:after="0"/>
+        <w:rPr>
+          <w:rFonts w:ascii="Arial" w:hAnsi="Arial" w:cs="Arial"/>
+          <w:sz w:val="24"/>
+        </w:rPr>
+      </w:pPr>
+    </w:p>
+    <w:p>
+      <w:pPr>
+        <w:spacing w:after="0"/>
+        <w:rPr>
+          <w:rFonts w:ascii="Arial" w:hAnsi="Arial" w:cs="Arial"/>
+          <w:b/>
+          <w:sz w:val="24"/>
+        </w:rPr>
+      </w:pPr>
+      <w:r>
+        <w:rPr>
+          <w:rFonts w:ascii="Arial" w:hAnsi="Arial" w:cs="Arial"/>
+          <w:b/>
+          <w:sz w:val="24"/>
+        </w:rPr>
+        <w:t>4. Connectivity Setup:</w:t>
+      </w:r>
+    </w:p>
+    <w:p>
+      <w:pPr>
+        <w:spacing w:after="0"/>
+        <w:rPr>
+          <w:rFonts w:ascii="Arial" w:hAnsi="Arial" w:cs="Arial"/>
+          <w:sz w:val="24"/>
+        </w:rPr>
+      </w:pPr>
+      <w:r>
+        <w:rPr>
+          <w:rFonts w:ascii="Arial" w:hAnsi="Arial" w:cs="Arial"/>
+          <w:sz w:val="24"/>
+        </w:rPr>
+        <w:t xml:space="preserve">   - The Arduino, equipped with connectivity modules (Wi-Fi or Ethernet), establishes a connection to a network.</w:t>
+      </w:r>
+    </w:p>
+    <w:p>
+      <w:pPr>
+        <w:spacing w:after="0"/>
+        <w:rPr>
+          <w:rFonts w:ascii="Arial" w:hAnsi="Arial" w:cs="Arial"/>
+          <w:sz w:val="24"/>
+        </w:rPr>
+      </w:pPr>
+    </w:p>
+    <w:p>
+      <w:pPr>
+        <w:spacing w:after="0"/>
+        <w:rPr>
+          <w:rFonts w:ascii="Arial" w:hAnsi="Arial" w:cs="Arial"/>
+          <w:b/>
+          <w:sz w:val="24"/>
+        </w:rPr>
+      </w:pPr>
+      <w:r>
+        <w:rPr>
+          <w:rFonts w:ascii="Arial" w:hAnsi="Arial" w:cs="Arial"/>
+          <w:b/>
+          <w:sz w:val="24"/>
+        </w:rPr>
+        <w:t>5. Data Transmission:</w:t>
+      </w:r>
+    </w:p>
+    <w:p>
+      <w:pPr>
+        <w:spacing w:after="0"/>
+        <w:rPr>
+          <w:rFonts w:ascii="Arial" w:hAnsi="Arial" w:cs="Arial"/>
+          <w:sz w:val="24"/>
+        </w:rPr>
+      </w:pPr>
+      <w:r>
+        <w:rPr>
+          <w:rFonts w:ascii="Arial" w:hAnsi="Arial" w:cs="Arial"/>
+          <w:sz w:val="24"/>
+        </w:rPr>
+        <w:t xml:space="preserve">   - Processed environmental data is transmitted in real-time to a designated server, cloud platform, or application using communication protocols like HTTP, MQTT, or other IoT protocols.</w:t>
+      </w:r>
+    </w:p>
+    <w:p>
+      <w:pPr>
+        <w:spacing w:after="0"/>
+        <w:rPr>
+          <w:rFonts w:ascii="Arial" w:hAnsi="Arial" w:cs="Arial"/>
+          <w:sz w:val="24"/>
+        </w:rPr>
+      </w:pPr>
+    </w:p>
+    <w:p>
+      <w:pPr>
+        <w:spacing w:after="0"/>
+        <w:rPr>
+          <w:rFonts w:ascii="Arial" w:hAnsi="Arial" w:cs="Arial"/>
+          <w:b/>
+          <w:sz w:val="24"/>
+        </w:rPr>
+      </w:pPr>
+      <w:r>
+        <w:rPr>
+          <w:rFonts w:ascii="Arial" w:hAnsi="Arial" w:cs="Arial"/>
+          <w:b/>
+          <w:sz w:val="24"/>
+        </w:rPr>
+        <w:t>6. Server/Cloud Storage:</w:t>
+      </w:r>
+    </w:p>
+    <w:p>
+      <w:pPr>
+        <w:spacing w:after="0"/>
+        <w:rPr>
+          <w:rFonts w:ascii="Arial" w:hAnsi="Arial" w:cs="Arial"/>
+          <w:sz w:val="24"/>
+        </w:rPr>
+      </w:pPr>
+      <w:r>
+        <w:rPr>
+          <w:rFonts w:ascii="Arial" w:hAnsi="Arial" w:cs="Arial"/>
+          <w:sz w:val="24"/>
+        </w:rPr>
+        <w:t xml:space="preserve">   - The received data is stored on a server or cloud platform for further analysis, visualization, or historical tracking.</w:t>
+      </w:r>
+    </w:p>
+    <w:p>
+      <w:pPr>
+        <w:spacing w:after="0"/>
+        <w:rPr>
+          <w:rFonts w:ascii="Arial" w:hAnsi="Arial" w:cs="Arial"/>
+          <w:sz w:val="24"/>
+        </w:rPr>
+      </w:pPr>
+    </w:p>
+    <w:p>
+      <w:pPr>
+        <w:spacing w:after="0"/>
+        <w:rPr>
+          <w:rFonts w:ascii="Arial" w:hAnsi="Arial" w:cs="Arial"/>
+          <w:b/>
+          <w:sz w:val="24"/>
+        </w:rPr>
+      </w:pPr>
+      <w:r>
+        <w:rPr>
+          <w:rFonts w:ascii="Arial" w:hAnsi="Arial" w:cs="Arial"/>
+          <w:b/>
+          <w:sz w:val="24"/>
+        </w:rPr>
+        <w:t>7. Remote Access:</w:t>
+      </w:r>
+    </w:p>
+    <w:p>
+      <w:pPr>
+        <w:spacing w:after="0"/>
+        <w:rPr>
+          <w:rFonts w:ascii="Arial" w:hAnsi="Arial" w:cs="Arial"/>
+          <w:sz w:val="24"/>
+        </w:rPr>
+      </w:pPr>
+      <w:r>
+        <w:rPr>
+          <w:rFonts w:ascii="Arial" w:hAnsi="Arial" w:cs="Arial"/>
+          <w:sz w:val="24"/>
+        </w:rPr>
+        <w:t xml:space="preserve">   - Users can remotely access the real-time data through a web interface, mobile app, or any client that connects to the server.</w:t>
+      </w:r>
+    </w:p>
+    <w:p>
+      <w:pPr>
+        <w:spacing w:after="0"/>
+        <w:rPr>
+          <w:rFonts w:ascii="Arial" w:hAnsi="Arial" w:cs="Arial"/>
+          <w:sz w:val="24"/>
+        </w:rPr>
+      </w:pPr>
+    </w:p>
+    <w:p>
+      <w:pPr>
+        <w:spacing w:after="0"/>
+        <w:rPr>
+          <w:rFonts w:ascii="Arial" w:hAnsi="Arial" w:cs="Arial"/>
+          <w:b/>
+          <w:sz w:val="24"/>
+        </w:rPr>
+      </w:pPr>
+      <w:r>
+        <w:rPr>
+          <w:rFonts w:ascii="Arial" w:hAnsi="Arial" w:cs="Arial"/>
+          <w:b/>
+          <w:sz w:val="24"/>
+        </w:rPr>
+        <w:t>8. Alerts and Notifications (Optional):</w:t>
+      </w:r>
+    </w:p>
+    <w:p>
+      <w:pPr>
+        <w:spacing w:after="0"/>
+        <w:rPr>
+          <w:rFonts w:ascii="Arial" w:hAnsi="Arial" w:cs="Arial"/>
+          <w:sz w:val="24"/>
+        </w:rPr>
+      </w:pPr>
+      <w:r>
+        <w:rPr>
+          <w:rFonts w:ascii="Arial" w:hAnsi="Arial" w:cs="Arial"/>
+          <w:sz w:val="24"/>
+        </w:rPr>
+        <w:t xml:space="preserve">   - An </w:t>
+      </w:r>
+      <w:proofErr w:type="gramStart"/>
+      <w:r>
+        <w:rPr>
+          <w:rFonts w:ascii="Arial" w:hAnsi="Arial" w:cs="Arial"/>
+          <w:sz w:val="24"/>
+        </w:rPr>
+        <w:t>optional alert mechanism triggers notifications</w:t>
+      </w:r>
+      <w:proofErr w:type="gramEnd"/>
+      <w:r>
+        <w:rPr>
+          <w:rFonts w:ascii="Arial" w:hAnsi="Arial" w:cs="Arial"/>
+          <w:sz w:val="24"/>
+        </w:rPr>
+        <w:t xml:space="preserve"> (email, SMS) when specific environmental thresholds are exceeded.</w:t>
+      </w:r>
+    </w:p>
+    <w:p>
+      <w:pPr>
+        <w:spacing w:after="0"/>
+        <w:rPr>
+          <w:rFonts w:ascii="Arial" w:hAnsi="Arial" w:cs="Arial"/>
+          <w:sz w:val="24"/>
+        </w:rPr>
+      </w:pPr>
+    </w:p>
+    <w:p>
+      <w:pPr>
+        <w:spacing w:after="0"/>
+        <w:rPr>
+          <w:rFonts w:ascii="Arial" w:hAnsi="Arial" w:cs="Arial"/>
+          <w:b/>
+          <w:sz w:val="24"/>
+        </w:rPr>
+      </w:pPr>
+      <w:r>
+        <w:rPr>
+          <w:rFonts w:ascii="Arial" w:hAnsi="Arial" w:cs="Arial"/>
+          <w:b/>
+          <w:sz w:val="24"/>
+        </w:rPr>
+        <w:t>9. Data Analysis (Optional):</w:t>
+      </w:r>
+    </w:p>
+    <w:p>
+      <w:pPr>
+        <w:spacing w:after="0"/>
+        <w:rPr>
+          <w:rFonts w:ascii="Arial" w:hAnsi="Arial" w:cs="Arial"/>
+          <w:sz w:val="24"/>
+        </w:rPr>
+      </w:pPr>
+      <w:r>
+        <w:rPr>
+          <w:rFonts w:ascii="Arial" w:hAnsi="Arial" w:cs="Arial"/>
+          <w:sz w:val="24"/>
+        </w:rPr>
+        <w:lastRenderedPageBreak/>
+        <w:t xml:space="preserve">   - Collected data can be analyzed for patterns, trends, or anomalies, providing insights into environmental conditions.</w:t>
+      </w:r>
+    </w:p>
+    <w:p>
+      <w:pPr>
+        <w:spacing w:after="0"/>
+        <w:rPr>
+          <w:rFonts w:ascii="Arial" w:hAnsi="Arial" w:cs="Arial"/>
+          <w:sz w:val="24"/>
+        </w:rPr>
+      </w:pPr>
+    </w:p>
+    <w:p>
+      <w:pPr>
+        <w:spacing w:after="0"/>
+        <w:rPr>
+          <w:rFonts w:ascii="Arial" w:hAnsi="Arial" w:cs="Arial"/>
+          <w:b/>
+          <w:sz w:val="24"/>
+        </w:rPr>
+      </w:pPr>
+      <w:r>
+        <w:rPr>
+          <w:rFonts w:ascii="Arial" w:hAnsi="Arial" w:cs="Arial"/>
+          <w:b/>
+          <w:sz w:val="24"/>
+        </w:rPr>
+        <w:t>10. User Interface (Optional):</w:t>
+      </w:r>
+    </w:p>
+    <w:p>
+      <w:pPr>
+        <w:spacing w:after="0"/>
+        <w:rPr>
+          <w:rFonts w:ascii="Arial" w:hAnsi="Arial" w:cs="Arial"/>
+          <w:sz w:val="24"/>
+        </w:rPr>
+      </w:pPr>
+      <w:r>
+        <w:rPr>
+          <w:rFonts w:ascii="Arial" w:hAnsi="Arial" w:cs="Arial"/>
+          <w:sz w:val="24"/>
+        </w:rPr>
+        <w:t xml:space="preserve">    - A user interface, such as a web dashboard, may be created to visualize real-time and historical data for users.</w:t>
+      </w:r>
+    </w:p>
+    <w:p>
+      <w:pPr>
+        <w:spacing w:after="0"/>
+        <w:rPr>
+          <w:rFonts w:ascii="Arial" w:hAnsi="Arial" w:cs="Arial"/>
+          <w:sz w:val="24"/>
+        </w:rPr>
+      </w:pPr>
+    </w:p>
+    <w:p>
+      <w:pPr>
+        <w:spacing w:after="0"/>
+        <w:rPr>
+          <w:rFonts w:ascii="Arial" w:hAnsi="Arial" w:cs="Arial"/>
+          <w:b/>
+          <w:sz w:val="24"/>
+        </w:rPr>
+      </w:pPr>
+      <w:bookmarkStart w:id="0" w:name="_GoBack"/>
+      <w:r>
+        <w:rPr>
+          <w:rFonts w:ascii="Arial" w:hAnsi="Arial" w:cs="Arial"/>
+          <w:b/>
+          <w:sz w:val="24"/>
+        </w:rPr>
+        <w:t>11. Automation (Optional):</w:t>
+      </w:r>
+    </w:p>
+    <w:bookmarkEnd w:id="0"/>
+    <w:p>
+      <w:pPr>
+        <w:spacing w:after="0"/>
+        <w:rPr>
+          <w:rFonts w:ascii="Arial" w:hAnsi="Arial" w:cs="Arial"/>
+          <w:sz w:val="24"/>
+        </w:rPr>
+      </w:pPr>
+      <w:r>
+        <w:rPr>
+          <w:rFonts w:ascii="Arial" w:hAnsi="Arial" w:cs="Arial"/>
+          <w:sz w:val="24"/>
+        </w:rPr>
+        <w:t xml:space="preserve">    - Based on predefined rules or thresholds, the system may trigger automated responses, such as adjusting environmental controls or sending alerts.</w:t>
+      </w:r>
+    </w:p>
+    <w:p>
+      <w:pPr>
+        <w:spacing w:after="0"/>
+        <w:rPr>
+          <w:rFonts w:ascii="Arial" w:hAnsi="Arial" w:cs="Arial"/>
+          <w:sz w:val="24"/>
+        </w:rPr>
+      </w:pPr>
+    </w:p>
+    <w:p>
+      <w:pPr>
+        <w:spacing w:after="0"/>
+        <w:rPr>
+          <w:rFonts w:ascii="Arial" w:hAnsi="Arial" w:cs="Arial"/>
+          <w:sz w:val="24"/>
+        </w:rPr>
+      </w:pPr>
+      <w:r>
+        <w:rPr>
+          <w:rFonts w:ascii="Arial" w:hAnsi="Arial" w:cs="Arial"/>
+          <w:sz w:val="24"/>
+        </w:rPr>
+        <w:t>The system continuously monitors environmental conditions, processes data in real-time, and enables remote access and control. It can be customized based on specific requirements, providing valuable insights into the monitored parameters and facilitating timely responses to changes in the environment.</w:t>
+      </w:r>
     </w:p>
     <w:sectPr>
       <w:pgSz w:w="12240" w:h="15840"/>
@@ -1173,7 +2648,7 @@
   <w:abstractNum w:abstractNumId="0" w15:restartNumberingAfterBreak="0">
     <w:nsid w:val="0D1E75F1"/>
     <w:multiLevelType w:val="multilevel"/>
-    <w:tmpl w:val="F53CA5CA"/>
+    <w:tmpl w:val="5380D6B4"/>
     <w:lvl w:ilvl="0">
       <w:start w:val="1"/>
       <w:numFmt w:val="decimal"/>
@@ -1186,10 +2661,774 @@
         <w:ind w:left="720" w:hanging="360"/>
       </w:pPr>
     </w:lvl>
-    <w:lvl w:ilvl="1" w:tentative="1">
+    <w:lvl w:ilvl="1">
+      <w:start w:val="1"/>
+      <w:numFmt w:val="lowerLetter"/>
+      <w:lvlText w:val="%2."/>
+      <w:lvlJc w:val="left"/>
+      <w:pPr>
+        <w:ind w:left="1440" w:hanging="360"/>
+      </w:pPr>
+      <w:rPr>
+        <w:rFonts w:hint="default"/>
+      </w:rPr>
+    </w:lvl>
+    <w:lvl w:ilvl="2" w:tentative="1">
       <w:start w:val="1"/>
       <w:numFmt w:val="decimal"/>
+      <w:lvlText w:val="%3."/>
+      <w:lvlJc w:val="left"/>
+      <w:pPr>
+        <w:tabs>
+          <w:tab w:val="num" w:pos="2160"/>
+        </w:tabs>
+        <w:ind w:left="2160" w:hanging="360"/>
+      </w:pPr>
+    </w:lvl>
+    <w:lvl w:ilvl="3" w:tentative="1">
+      <w:start w:val="1"/>
+      <w:numFmt w:val="decimal"/>
+      <w:lvlText w:val="%4."/>
+      <w:lvlJc w:val="left"/>
+      <w:pPr>
+        <w:tabs>
+          <w:tab w:val="num" w:pos="2880"/>
+        </w:tabs>
+        <w:ind w:left="2880" w:hanging="360"/>
+      </w:pPr>
+    </w:lvl>
+    <w:lvl w:ilvl="4" w:tentative="1">
+      <w:start w:val="1"/>
+      <w:numFmt w:val="decimal"/>
+      <w:lvlText w:val="%5."/>
+      <w:lvlJc w:val="left"/>
+      <w:pPr>
+        <w:tabs>
+          <w:tab w:val="num" w:pos="3600"/>
+        </w:tabs>
+        <w:ind w:left="3600" w:hanging="360"/>
+      </w:pPr>
+    </w:lvl>
+    <w:lvl w:ilvl="5" w:tentative="1">
+      <w:start w:val="1"/>
+      <w:numFmt w:val="decimal"/>
+      <w:lvlText w:val="%6."/>
+      <w:lvlJc w:val="left"/>
+      <w:pPr>
+        <w:tabs>
+          <w:tab w:val="num" w:pos="4320"/>
+        </w:tabs>
+        <w:ind w:left="4320" w:hanging="360"/>
+      </w:pPr>
+    </w:lvl>
+    <w:lvl w:ilvl="6" w:tentative="1">
+      <w:start w:val="1"/>
+      <w:numFmt w:val="decimal"/>
+      <w:lvlText w:val="%7."/>
+      <w:lvlJc w:val="left"/>
+      <w:pPr>
+        <w:tabs>
+          <w:tab w:val="num" w:pos="5040"/>
+        </w:tabs>
+        <w:ind w:left="5040" w:hanging="360"/>
+      </w:pPr>
+    </w:lvl>
+    <w:lvl w:ilvl="7" w:tentative="1">
+      <w:start w:val="1"/>
+      <w:numFmt w:val="decimal"/>
+      <w:lvlText w:val="%8."/>
+      <w:lvlJc w:val="left"/>
+      <w:pPr>
+        <w:tabs>
+          <w:tab w:val="num" w:pos="5760"/>
+        </w:tabs>
+        <w:ind w:left="5760" w:hanging="360"/>
+      </w:pPr>
+    </w:lvl>
+    <w:lvl w:ilvl="8" w:tentative="1">
+      <w:start w:val="1"/>
+      <w:numFmt w:val="decimal"/>
+      <w:lvlText w:val="%9."/>
+      <w:lvlJc w:val="left"/>
+      <w:pPr>
+        <w:tabs>
+          <w:tab w:val="num" w:pos="6480"/>
+        </w:tabs>
+        <w:ind w:left="6480" w:hanging="360"/>
+      </w:pPr>
+    </w:lvl>
+  </w:abstractNum>
+  <w:abstractNum w:abstractNumId="1" w15:restartNumberingAfterBreak="0">
+    <w:nsid w:val="16E20001"/>
+    <w:multiLevelType w:val="hybridMultilevel"/>
+    <w:tmpl w:val="846A68E2"/>
+    <w:lvl w:ilvl="0" w:tplc="04090001">
+      <w:start w:val="1"/>
+      <w:numFmt w:val="bullet"/>
+      <w:lvlText w:val=""/>
+      <w:lvlJc w:val="left"/>
+      <w:pPr>
+        <w:ind w:left="720" w:hanging="360"/>
+      </w:pPr>
+      <w:rPr>
+        <w:rFonts w:ascii="Symbol" w:hAnsi="Symbol" w:hint="default"/>
+      </w:rPr>
+    </w:lvl>
+    <w:lvl w:ilvl="1" w:tplc="04090003" w:tentative="1">
+      <w:start w:val="1"/>
+      <w:numFmt w:val="bullet"/>
+      <w:lvlText w:val="o"/>
+      <w:lvlJc w:val="left"/>
+      <w:pPr>
+        <w:ind w:left="1440" w:hanging="360"/>
+      </w:pPr>
+      <w:rPr>
+        <w:rFonts w:ascii="Courier New" w:hAnsi="Courier New" w:cs="Courier New" w:hint="default"/>
+      </w:rPr>
+    </w:lvl>
+    <w:lvl w:ilvl="2" w:tplc="04090005" w:tentative="1">
+      <w:start w:val="1"/>
+      <w:numFmt w:val="bullet"/>
+      <w:lvlText w:val=""/>
+      <w:lvlJc w:val="left"/>
+      <w:pPr>
+        <w:ind w:left="2160" w:hanging="360"/>
+      </w:pPr>
+      <w:rPr>
+        <w:rFonts w:ascii="Wingdings" w:hAnsi="Wingdings" w:hint="default"/>
+      </w:rPr>
+    </w:lvl>
+    <w:lvl w:ilvl="3" w:tplc="04090001" w:tentative="1">
+      <w:start w:val="1"/>
+      <w:numFmt w:val="bullet"/>
+      <w:lvlText w:val=""/>
+      <w:lvlJc w:val="left"/>
+      <w:pPr>
+        <w:ind w:left="2880" w:hanging="360"/>
+      </w:pPr>
+      <w:rPr>
+        <w:rFonts w:ascii="Symbol" w:hAnsi="Symbol" w:hint="default"/>
+      </w:rPr>
+    </w:lvl>
+    <w:lvl w:ilvl="4" w:tplc="04090003" w:tentative="1">
+      <w:start w:val="1"/>
+      <w:numFmt w:val="bullet"/>
+      <w:lvlText w:val="o"/>
+      <w:lvlJc w:val="left"/>
+      <w:pPr>
+        <w:ind w:left="3600" w:hanging="360"/>
+      </w:pPr>
+      <w:rPr>
+        <w:rFonts w:ascii="Courier New" w:hAnsi="Courier New" w:cs="Courier New" w:hint="default"/>
+      </w:rPr>
+    </w:lvl>
+    <w:lvl w:ilvl="5" w:tplc="04090005" w:tentative="1">
+      <w:start w:val="1"/>
+      <w:numFmt w:val="bullet"/>
+      <w:lvlText w:val=""/>
+      <w:lvlJc w:val="left"/>
+      <w:pPr>
+        <w:ind w:left="4320" w:hanging="360"/>
+      </w:pPr>
+      <w:rPr>
+        <w:rFonts w:ascii="Wingdings" w:hAnsi="Wingdings" w:hint="default"/>
+      </w:rPr>
+    </w:lvl>
+    <w:lvl w:ilvl="6" w:tplc="04090001" w:tentative="1">
+      <w:start w:val="1"/>
+      <w:numFmt w:val="bullet"/>
+      <w:lvlText w:val=""/>
+      <w:lvlJc w:val="left"/>
+      <w:pPr>
+        <w:ind w:left="5040" w:hanging="360"/>
+      </w:pPr>
+      <w:rPr>
+        <w:rFonts w:ascii="Symbol" w:hAnsi="Symbol" w:hint="default"/>
+      </w:rPr>
+    </w:lvl>
+    <w:lvl w:ilvl="7" w:tplc="04090003" w:tentative="1">
+      <w:start w:val="1"/>
+      <w:numFmt w:val="bullet"/>
+      <w:lvlText w:val="o"/>
+      <w:lvlJc w:val="left"/>
+      <w:pPr>
+        <w:ind w:left="5760" w:hanging="360"/>
+      </w:pPr>
+      <w:rPr>
+        <w:rFonts w:ascii="Courier New" w:hAnsi="Courier New" w:cs="Courier New" w:hint="default"/>
+      </w:rPr>
+    </w:lvl>
+    <w:lvl w:ilvl="8" w:tplc="04090005" w:tentative="1">
+      <w:start w:val="1"/>
+      <w:numFmt w:val="bullet"/>
+      <w:lvlText w:val=""/>
+      <w:lvlJc w:val="left"/>
+      <w:pPr>
+        <w:ind w:left="6480" w:hanging="360"/>
+      </w:pPr>
+      <w:rPr>
+        <w:rFonts w:ascii="Wingdings" w:hAnsi="Wingdings" w:hint="default"/>
+      </w:rPr>
+    </w:lvl>
+  </w:abstractNum>
+  <w:abstractNum w:abstractNumId="2" w15:restartNumberingAfterBreak="0">
+    <w:nsid w:val="1FEF473A"/>
+    <w:multiLevelType w:val="multilevel"/>
+    <w:tmpl w:val="934A25E6"/>
+    <w:lvl w:ilvl="0">
+      <w:start w:val="1"/>
+      <w:numFmt w:val="decimal"/>
+      <w:lvlText w:val="%1."/>
+      <w:lvlJc w:val="left"/>
+      <w:pPr>
+        <w:tabs>
+          <w:tab w:val="num" w:pos="720"/>
+        </w:tabs>
+        <w:ind w:left="720" w:hanging="360"/>
+      </w:pPr>
+    </w:lvl>
+    <w:lvl w:ilvl="1">
+      <w:start w:val="1"/>
+      <w:numFmt w:val="lowerLetter"/>
+      <w:lvlText w:val="%2)"/>
+      <w:lvlJc w:val="left"/>
+      <w:pPr>
+        <w:ind w:left="1440" w:hanging="360"/>
+      </w:pPr>
+      <w:rPr>
+        <w:rFonts w:hint="default"/>
+      </w:rPr>
+    </w:lvl>
+    <w:lvl w:ilvl="2" w:tentative="1">
+      <w:start w:val="1"/>
+      <w:numFmt w:val="decimal"/>
+      <w:lvlText w:val="%3."/>
+      <w:lvlJc w:val="left"/>
+      <w:pPr>
+        <w:tabs>
+          <w:tab w:val="num" w:pos="2160"/>
+        </w:tabs>
+        <w:ind w:left="2160" w:hanging="360"/>
+      </w:pPr>
+    </w:lvl>
+    <w:lvl w:ilvl="3" w:tentative="1">
+      <w:start w:val="1"/>
+      <w:numFmt w:val="decimal"/>
+      <w:lvlText w:val="%4."/>
+      <w:lvlJc w:val="left"/>
+      <w:pPr>
+        <w:tabs>
+          <w:tab w:val="num" w:pos="2880"/>
+        </w:tabs>
+        <w:ind w:left="2880" w:hanging="360"/>
+      </w:pPr>
+    </w:lvl>
+    <w:lvl w:ilvl="4" w:tentative="1">
+      <w:start w:val="1"/>
+      <w:numFmt w:val="decimal"/>
+      <w:lvlText w:val="%5."/>
+      <w:lvlJc w:val="left"/>
+      <w:pPr>
+        <w:tabs>
+          <w:tab w:val="num" w:pos="3600"/>
+        </w:tabs>
+        <w:ind w:left="3600" w:hanging="360"/>
+      </w:pPr>
+    </w:lvl>
+    <w:lvl w:ilvl="5" w:tentative="1">
+      <w:start w:val="1"/>
+      <w:numFmt w:val="decimal"/>
+      <w:lvlText w:val="%6."/>
+      <w:lvlJc w:val="left"/>
+      <w:pPr>
+        <w:tabs>
+          <w:tab w:val="num" w:pos="4320"/>
+        </w:tabs>
+        <w:ind w:left="4320" w:hanging="360"/>
+      </w:pPr>
+    </w:lvl>
+    <w:lvl w:ilvl="6" w:tentative="1">
+      <w:start w:val="1"/>
+      <w:numFmt w:val="decimal"/>
+      <w:lvlText w:val="%7."/>
+      <w:lvlJc w:val="left"/>
+      <w:pPr>
+        <w:tabs>
+          <w:tab w:val="num" w:pos="5040"/>
+        </w:tabs>
+        <w:ind w:left="5040" w:hanging="360"/>
+      </w:pPr>
+    </w:lvl>
+    <w:lvl w:ilvl="7" w:tentative="1">
+      <w:start w:val="1"/>
+      <w:numFmt w:val="decimal"/>
+      <w:lvlText w:val="%8."/>
+      <w:lvlJc w:val="left"/>
+      <w:pPr>
+        <w:tabs>
+          <w:tab w:val="num" w:pos="5760"/>
+        </w:tabs>
+        <w:ind w:left="5760" w:hanging="360"/>
+      </w:pPr>
+    </w:lvl>
+    <w:lvl w:ilvl="8" w:tentative="1">
+      <w:start w:val="1"/>
+      <w:numFmt w:val="decimal"/>
+      <w:lvlText w:val="%9."/>
+      <w:lvlJc w:val="left"/>
+      <w:pPr>
+        <w:tabs>
+          <w:tab w:val="num" w:pos="6480"/>
+        </w:tabs>
+        <w:ind w:left="6480" w:hanging="360"/>
+      </w:pPr>
+    </w:lvl>
+  </w:abstractNum>
+  <w:abstractNum w:abstractNumId="3" w15:restartNumberingAfterBreak="0">
+    <w:nsid w:val="2E9A0207"/>
+    <w:multiLevelType w:val="hybridMultilevel"/>
+    <w:tmpl w:val="F8E4E6D2"/>
+    <w:lvl w:ilvl="0" w:tplc="04090001">
+      <w:start w:val="1"/>
+      <w:numFmt w:val="bullet"/>
+      <w:lvlText w:val=""/>
+      <w:lvlJc w:val="left"/>
+      <w:pPr>
+        <w:ind w:left="720" w:hanging="360"/>
+      </w:pPr>
+      <w:rPr>
+        <w:rFonts w:ascii="Symbol" w:hAnsi="Symbol" w:hint="default"/>
+      </w:rPr>
+    </w:lvl>
+    <w:lvl w:ilvl="1" w:tplc="04090003" w:tentative="1">
+      <w:start w:val="1"/>
+      <w:numFmt w:val="bullet"/>
+      <w:lvlText w:val="o"/>
+      <w:lvlJc w:val="left"/>
+      <w:pPr>
+        <w:ind w:left="1440" w:hanging="360"/>
+      </w:pPr>
+      <w:rPr>
+        <w:rFonts w:ascii="Courier New" w:hAnsi="Courier New" w:cs="Courier New" w:hint="default"/>
+      </w:rPr>
+    </w:lvl>
+    <w:lvl w:ilvl="2" w:tplc="04090005" w:tentative="1">
+      <w:start w:val="1"/>
+      <w:numFmt w:val="bullet"/>
+      <w:lvlText w:val=""/>
+      <w:lvlJc w:val="left"/>
+      <w:pPr>
+        <w:ind w:left="2160" w:hanging="360"/>
+      </w:pPr>
+      <w:rPr>
+        <w:rFonts w:ascii="Wingdings" w:hAnsi="Wingdings" w:hint="default"/>
+      </w:rPr>
+    </w:lvl>
+    <w:lvl w:ilvl="3" w:tplc="04090001" w:tentative="1">
+      <w:start w:val="1"/>
+      <w:numFmt w:val="bullet"/>
+      <w:lvlText w:val=""/>
+      <w:lvlJc w:val="left"/>
+      <w:pPr>
+        <w:ind w:left="2880" w:hanging="360"/>
+      </w:pPr>
+      <w:rPr>
+        <w:rFonts w:ascii="Symbol" w:hAnsi="Symbol" w:hint="default"/>
+      </w:rPr>
+    </w:lvl>
+    <w:lvl w:ilvl="4" w:tplc="04090003" w:tentative="1">
+      <w:start w:val="1"/>
+      <w:numFmt w:val="bullet"/>
+      <w:lvlText w:val="o"/>
+      <w:lvlJc w:val="left"/>
+      <w:pPr>
+        <w:ind w:left="3600" w:hanging="360"/>
+      </w:pPr>
+      <w:rPr>
+        <w:rFonts w:ascii="Courier New" w:hAnsi="Courier New" w:cs="Courier New" w:hint="default"/>
+      </w:rPr>
+    </w:lvl>
+    <w:lvl w:ilvl="5" w:tplc="04090005" w:tentative="1">
+      <w:start w:val="1"/>
+      <w:numFmt w:val="bullet"/>
+      <w:lvlText w:val=""/>
+      <w:lvlJc w:val="left"/>
+      <w:pPr>
+        <w:ind w:left="4320" w:hanging="360"/>
+      </w:pPr>
+      <w:rPr>
+        <w:rFonts w:ascii="Wingdings" w:hAnsi="Wingdings" w:hint="default"/>
+      </w:rPr>
+    </w:lvl>
+    <w:lvl w:ilvl="6" w:tplc="04090001" w:tentative="1">
+      <w:start w:val="1"/>
+      <w:numFmt w:val="bullet"/>
+      <w:lvlText w:val=""/>
+      <w:lvlJc w:val="left"/>
+      <w:pPr>
+        <w:ind w:left="5040" w:hanging="360"/>
+      </w:pPr>
+      <w:rPr>
+        <w:rFonts w:ascii="Symbol" w:hAnsi="Symbol" w:hint="default"/>
+      </w:rPr>
+    </w:lvl>
+    <w:lvl w:ilvl="7" w:tplc="04090003" w:tentative="1">
+      <w:start w:val="1"/>
+      <w:numFmt w:val="bullet"/>
+      <w:lvlText w:val="o"/>
+      <w:lvlJc w:val="left"/>
+      <w:pPr>
+        <w:ind w:left="5760" w:hanging="360"/>
+      </w:pPr>
+      <w:rPr>
+        <w:rFonts w:ascii="Courier New" w:hAnsi="Courier New" w:cs="Courier New" w:hint="default"/>
+      </w:rPr>
+    </w:lvl>
+    <w:lvl w:ilvl="8" w:tplc="04090005" w:tentative="1">
+      <w:start w:val="1"/>
+      <w:numFmt w:val="bullet"/>
+      <w:lvlText w:val=""/>
+      <w:lvlJc w:val="left"/>
+      <w:pPr>
+        <w:ind w:left="6480" w:hanging="360"/>
+      </w:pPr>
+      <w:rPr>
+        <w:rFonts w:ascii="Wingdings" w:hAnsi="Wingdings" w:hint="default"/>
+      </w:rPr>
+    </w:lvl>
+  </w:abstractNum>
+  <w:abstractNum w:abstractNumId="4" w15:restartNumberingAfterBreak="0">
+    <w:nsid w:val="385A146E"/>
+    <w:multiLevelType w:val="hybridMultilevel"/>
+    <w:tmpl w:val="EB6E9E2A"/>
+    <w:lvl w:ilvl="0" w:tplc="0409000F">
+      <w:start w:val="1"/>
+      <w:numFmt w:val="decimal"/>
+      <w:lvlText w:val="%1."/>
+      <w:lvlJc w:val="left"/>
+      <w:pPr>
+        <w:ind w:left="720" w:hanging="360"/>
+      </w:pPr>
+    </w:lvl>
+    <w:lvl w:ilvl="1" w:tplc="04090019" w:tentative="1">
+      <w:start w:val="1"/>
+      <w:numFmt w:val="lowerLetter"/>
       <w:lvlText w:val="%2."/>
+      <w:lvlJc w:val="left"/>
+      <w:pPr>
+        <w:ind w:left="1440" w:hanging="360"/>
+      </w:pPr>
+    </w:lvl>
+    <w:lvl w:ilvl="2" w:tplc="0409001B" w:tentative="1">
+      <w:start w:val="1"/>
+      <w:numFmt w:val="lowerRoman"/>
+      <w:lvlText w:val="%3."/>
+      <w:lvlJc w:val="right"/>
+      <w:pPr>
+        <w:ind w:left="2160" w:hanging="180"/>
+      </w:pPr>
+    </w:lvl>
+    <w:lvl w:ilvl="3" w:tplc="0409000F" w:tentative="1">
+      <w:start w:val="1"/>
+      <w:numFmt w:val="decimal"/>
+      <w:lvlText w:val="%4."/>
+      <w:lvlJc w:val="left"/>
+      <w:pPr>
+        <w:ind w:left="2880" w:hanging="360"/>
+      </w:pPr>
+    </w:lvl>
+    <w:lvl w:ilvl="4" w:tplc="04090019" w:tentative="1">
+      <w:start w:val="1"/>
+      <w:numFmt w:val="lowerLetter"/>
+      <w:lvlText w:val="%5."/>
+      <w:lvlJc w:val="left"/>
+      <w:pPr>
+        <w:ind w:left="3600" w:hanging="360"/>
+      </w:pPr>
+    </w:lvl>
+    <w:lvl w:ilvl="5" w:tplc="0409001B" w:tentative="1">
+      <w:start w:val="1"/>
+      <w:numFmt w:val="lowerRoman"/>
+      <w:lvlText w:val="%6."/>
+      <w:lvlJc w:val="right"/>
+      <w:pPr>
+        <w:ind w:left="4320" w:hanging="180"/>
+      </w:pPr>
+    </w:lvl>
+    <w:lvl w:ilvl="6" w:tplc="0409000F" w:tentative="1">
+      <w:start w:val="1"/>
+      <w:numFmt w:val="decimal"/>
+      <w:lvlText w:val="%7."/>
+      <w:lvlJc w:val="left"/>
+      <w:pPr>
+        <w:ind w:left="5040" w:hanging="360"/>
+      </w:pPr>
+    </w:lvl>
+    <w:lvl w:ilvl="7" w:tplc="04090019" w:tentative="1">
+      <w:start w:val="1"/>
+      <w:numFmt w:val="lowerLetter"/>
+      <w:lvlText w:val="%8."/>
+      <w:lvlJc w:val="left"/>
+      <w:pPr>
+        <w:ind w:left="5760" w:hanging="360"/>
+      </w:pPr>
+    </w:lvl>
+    <w:lvl w:ilvl="8" w:tplc="0409001B" w:tentative="1">
+      <w:start w:val="1"/>
+      <w:numFmt w:val="lowerRoman"/>
+      <w:lvlText w:val="%9."/>
+      <w:lvlJc w:val="right"/>
+      <w:pPr>
+        <w:ind w:left="6480" w:hanging="180"/>
+      </w:pPr>
+    </w:lvl>
+  </w:abstractNum>
+  <w:abstractNum w:abstractNumId="5" w15:restartNumberingAfterBreak="0">
+    <w:nsid w:val="3D051F52"/>
+    <w:multiLevelType w:val="hybridMultilevel"/>
+    <w:tmpl w:val="A7760A2E"/>
+    <w:lvl w:ilvl="0" w:tplc="04090001">
+      <w:start w:val="1"/>
+      <w:numFmt w:val="bullet"/>
+      <w:lvlText w:val=""/>
+      <w:lvlJc w:val="left"/>
+      <w:pPr>
+        <w:ind w:left="720" w:hanging="360"/>
+      </w:pPr>
+      <w:rPr>
+        <w:rFonts w:ascii="Symbol" w:hAnsi="Symbol" w:hint="default"/>
+      </w:rPr>
+    </w:lvl>
+    <w:lvl w:ilvl="1" w:tplc="04090003" w:tentative="1">
+      <w:start w:val="1"/>
+      <w:numFmt w:val="bullet"/>
+      <w:lvlText w:val="o"/>
+      <w:lvlJc w:val="left"/>
+      <w:pPr>
+        <w:ind w:left="1440" w:hanging="360"/>
+      </w:pPr>
+      <w:rPr>
+        <w:rFonts w:ascii="Courier New" w:hAnsi="Courier New" w:cs="Courier New" w:hint="default"/>
+      </w:rPr>
+    </w:lvl>
+    <w:lvl w:ilvl="2" w:tplc="04090005" w:tentative="1">
+      <w:start w:val="1"/>
+      <w:numFmt w:val="bullet"/>
+      <w:lvlText w:val=""/>
+      <w:lvlJc w:val="left"/>
+      <w:pPr>
+        <w:ind w:left="2160" w:hanging="360"/>
+      </w:pPr>
+      <w:rPr>
+        <w:rFonts w:ascii="Wingdings" w:hAnsi="Wingdings" w:hint="default"/>
+      </w:rPr>
+    </w:lvl>
+    <w:lvl w:ilvl="3" w:tplc="04090001" w:tentative="1">
+      <w:start w:val="1"/>
+      <w:numFmt w:val="bullet"/>
+      <w:lvlText w:val=""/>
+      <w:lvlJc w:val="left"/>
+      <w:pPr>
+        <w:ind w:left="2880" w:hanging="360"/>
+      </w:pPr>
+      <w:rPr>
+        <w:rFonts w:ascii="Symbol" w:hAnsi="Symbol" w:hint="default"/>
+      </w:rPr>
+    </w:lvl>
+    <w:lvl w:ilvl="4" w:tplc="04090003" w:tentative="1">
+      <w:start w:val="1"/>
+      <w:numFmt w:val="bullet"/>
+      <w:lvlText w:val="o"/>
+      <w:lvlJc w:val="left"/>
+      <w:pPr>
+        <w:ind w:left="3600" w:hanging="360"/>
+      </w:pPr>
+      <w:rPr>
+        <w:rFonts w:ascii="Courier New" w:hAnsi="Courier New" w:cs="Courier New" w:hint="default"/>
+      </w:rPr>
+    </w:lvl>
+    <w:lvl w:ilvl="5" w:tplc="04090005" w:tentative="1">
+      <w:start w:val="1"/>
+      <w:numFmt w:val="bullet"/>
+      <w:lvlText w:val=""/>
+      <w:lvlJc w:val="left"/>
+      <w:pPr>
+        <w:ind w:left="4320" w:hanging="360"/>
+      </w:pPr>
+      <w:rPr>
+        <w:rFonts w:ascii="Wingdings" w:hAnsi="Wingdings" w:hint="default"/>
+      </w:rPr>
+    </w:lvl>
+    <w:lvl w:ilvl="6" w:tplc="04090001" w:tentative="1">
+      <w:start w:val="1"/>
+      <w:numFmt w:val="bullet"/>
+      <w:lvlText w:val=""/>
+      <w:lvlJc w:val="left"/>
+      <w:pPr>
+        <w:ind w:left="5040" w:hanging="360"/>
+      </w:pPr>
+      <w:rPr>
+        <w:rFonts w:ascii="Symbol" w:hAnsi="Symbol" w:hint="default"/>
+      </w:rPr>
+    </w:lvl>
+    <w:lvl w:ilvl="7" w:tplc="04090003" w:tentative="1">
+      <w:start w:val="1"/>
+      <w:numFmt w:val="bullet"/>
+      <w:lvlText w:val="o"/>
+      <w:lvlJc w:val="left"/>
+      <w:pPr>
+        <w:ind w:left="5760" w:hanging="360"/>
+      </w:pPr>
+      <w:rPr>
+        <w:rFonts w:ascii="Courier New" w:hAnsi="Courier New" w:cs="Courier New" w:hint="default"/>
+      </w:rPr>
+    </w:lvl>
+    <w:lvl w:ilvl="8" w:tplc="04090005" w:tentative="1">
+      <w:start w:val="1"/>
+      <w:numFmt w:val="bullet"/>
+      <w:lvlText w:val=""/>
+      <w:lvlJc w:val="left"/>
+      <w:pPr>
+        <w:ind w:left="6480" w:hanging="360"/>
+      </w:pPr>
+      <w:rPr>
+        <w:rFonts w:ascii="Wingdings" w:hAnsi="Wingdings" w:hint="default"/>
+      </w:rPr>
+    </w:lvl>
+  </w:abstractNum>
+  <w:abstractNum w:abstractNumId="6" w15:restartNumberingAfterBreak="0">
+    <w:nsid w:val="49367394"/>
+    <w:multiLevelType w:val="hybridMultilevel"/>
+    <w:tmpl w:val="A2EA5662"/>
+    <w:lvl w:ilvl="0" w:tplc="04090001">
+      <w:start w:val="1"/>
+      <w:numFmt w:val="bullet"/>
+      <w:lvlText w:val=""/>
+      <w:lvlJc w:val="left"/>
+      <w:pPr>
+        <w:ind w:left="720" w:hanging="360"/>
+      </w:pPr>
+      <w:rPr>
+        <w:rFonts w:ascii="Symbol" w:hAnsi="Symbol" w:hint="default"/>
+      </w:rPr>
+    </w:lvl>
+    <w:lvl w:ilvl="1" w:tplc="04090003" w:tentative="1">
+      <w:start w:val="1"/>
+      <w:numFmt w:val="bullet"/>
+      <w:lvlText w:val="o"/>
+      <w:lvlJc w:val="left"/>
+      <w:pPr>
+        <w:ind w:left="1440" w:hanging="360"/>
+      </w:pPr>
+      <w:rPr>
+        <w:rFonts w:ascii="Courier New" w:hAnsi="Courier New" w:cs="Courier New" w:hint="default"/>
+      </w:rPr>
+    </w:lvl>
+    <w:lvl w:ilvl="2" w:tplc="04090005" w:tentative="1">
+      <w:start w:val="1"/>
+      <w:numFmt w:val="bullet"/>
+      <w:lvlText w:val=""/>
+      <w:lvlJc w:val="left"/>
+      <w:pPr>
+        <w:ind w:left="2160" w:hanging="360"/>
+      </w:pPr>
+      <w:rPr>
+        <w:rFonts w:ascii="Wingdings" w:hAnsi="Wingdings" w:hint="default"/>
+      </w:rPr>
+    </w:lvl>
+    <w:lvl w:ilvl="3" w:tplc="04090001" w:tentative="1">
+      <w:start w:val="1"/>
+      <w:numFmt w:val="bullet"/>
+      <w:lvlText w:val=""/>
+      <w:lvlJc w:val="left"/>
+      <w:pPr>
+        <w:ind w:left="2880" w:hanging="360"/>
+      </w:pPr>
+      <w:rPr>
+        <w:rFonts w:ascii="Symbol" w:hAnsi="Symbol" w:hint="default"/>
+      </w:rPr>
+    </w:lvl>
+    <w:lvl w:ilvl="4" w:tplc="04090003" w:tentative="1">
+      <w:start w:val="1"/>
+      <w:numFmt w:val="bullet"/>
+      <w:lvlText w:val="o"/>
+      <w:lvlJc w:val="left"/>
+      <w:pPr>
+        <w:ind w:left="3600" w:hanging="360"/>
+      </w:pPr>
+      <w:rPr>
+        <w:rFonts w:ascii="Courier New" w:hAnsi="Courier New" w:cs="Courier New" w:hint="default"/>
+      </w:rPr>
+    </w:lvl>
+    <w:lvl w:ilvl="5" w:tplc="04090005" w:tentative="1">
+      <w:start w:val="1"/>
+      <w:numFmt w:val="bullet"/>
+      <w:lvlText w:val=""/>
+      <w:lvlJc w:val="left"/>
+      <w:pPr>
+        <w:ind w:left="4320" w:hanging="360"/>
+      </w:pPr>
+      <w:rPr>
+        <w:rFonts w:ascii="Wingdings" w:hAnsi="Wingdings" w:hint="default"/>
+      </w:rPr>
+    </w:lvl>
+    <w:lvl w:ilvl="6" w:tplc="04090001" w:tentative="1">
+      <w:start w:val="1"/>
+      <w:numFmt w:val="bullet"/>
+      <w:lvlText w:val=""/>
+      <w:lvlJc w:val="left"/>
+      <w:pPr>
+        <w:ind w:left="5040" w:hanging="360"/>
+      </w:pPr>
+      <w:rPr>
+        <w:rFonts w:ascii="Symbol" w:hAnsi="Symbol" w:hint="default"/>
+      </w:rPr>
+    </w:lvl>
+    <w:lvl w:ilvl="7" w:tplc="04090003" w:tentative="1">
+      <w:start w:val="1"/>
+      <w:numFmt w:val="bullet"/>
+      <w:lvlText w:val="o"/>
+      <w:lvlJc w:val="left"/>
+      <w:pPr>
+        <w:ind w:left="5760" w:hanging="360"/>
+      </w:pPr>
+      <w:rPr>
+        <w:rFonts w:ascii="Courier New" w:hAnsi="Courier New" w:cs="Courier New" w:hint="default"/>
+      </w:rPr>
+    </w:lvl>
+    <w:lvl w:ilvl="8" w:tplc="04090005" w:tentative="1">
+      <w:start w:val="1"/>
+      <w:numFmt w:val="bullet"/>
+      <w:lvlText w:val=""/>
+      <w:lvlJc w:val="left"/>
+      <w:pPr>
+        <w:ind w:left="6480" w:hanging="360"/>
+      </w:pPr>
+      <w:rPr>
+        <w:rFonts w:ascii="Wingdings" w:hAnsi="Wingdings" w:hint="default"/>
+      </w:rPr>
+    </w:lvl>
+  </w:abstractNum>
+  <w:abstractNum w:abstractNumId="7" w15:restartNumberingAfterBreak="0">
+    <w:nsid w:val="6FA67C8E"/>
+    <w:multiLevelType w:val="multilevel"/>
+    <w:tmpl w:val="3F36658C"/>
+    <w:lvl w:ilvl="0">
+      <w:start w:val="1"/>
+      <w:numFmt w:val="decimal"/>
+      <w:lvlText w:val="%1."/>
+      <w:lvlJc w:val="left"/>
+      <w:pPr>
+        <w:tabs>
+          <w:tab w:val="num" w:pos="720"/>
+        </w:tabs>
+        <w:ind w:left="720" w:hanging="360"/>
+      </w:pPr>
+    </w:lvl>
+    <w:lvl w:ilvl="1">
+      <w:start w:val="1"/>
+      <w:numFmt w:val="bullet"/>
+      <w:lvlText w:val=""/>
       <w:lvlJc w:val="left"/>
       <w:pPr>
         <w:tabs>
@@ -1197,6 +3436,10 @@
         </w:tabs>
         <w:ind w:left="1440" w:hanging="360"/>
       </w:pPr>
+      <w:rPr>
+        <w:rFonts w:ascii="Symbol" w:hAnsi="Symbol" w:hint="default"/>
+        <w:sz w:val="20"/>
+      </w:rPr>
     </w:lvl>
     <w:lvl w:ilvl="2" w:tentative="1">
       <w:start w:val="1"/>
@@ -1281,242 +3524,31 @@
         </w:tabs>
         <w:ind w:left="6480" w:hanging="360"/>
       </w:pPr>
-    </w:lvl>
-  </w:abstractNum>
-  <w:abstractNum w:abstractNumId="1" w15:restartNumberingAfterBreak="0">
-    <w:nsid w:val="2E9A0207"/>
-    <w:multiLevelType w:val="hybridMultilevel"/>
-    <w:tmpl w:val="F8E4E6D2"/>
-    <w:lvl w:ilvl="0" w:tplc="04090001">
-      <w:start w:val="1"/>
-      <w:numFmt w:val="bullet"/>
-      <w:lvlText w:val=""/>
-      <w:lvlJc w:val="left"/>
-      <w:pPr>
-        <w:ind w:left="720" w:hanging="360"/>
-      </w:pPr>
-      <w:rPr>
-        <w:rFonts w:ascii="Symbol" w:hAnsi="Symbol" w:hint="default"/>
-      </w:rPr>
-    </w:lvl>
-    <w:lvl w:ilvl="1" w:tplc="04090003" w:tentative="1">
-      <w:start w:val="1"/>
-      <w:numFmt w:val="bullet"/>
-      <w:lvlText w:val="o"/>
-      <w:lvlJc w:val="left"/>
-      <w:pPr>
-        <w:ind w:left="1440" w:hanging="360"/>
-      </w:pPr>
-      <w:rPr>
-        <w:rFonts w:ascii="Courier New" w:hAnsi="Courier New" w:cs="Courier New" w:hint="default"/>
-      </w:rPr>
-    </w:lvl>
-    <w:lvl w:ilvl="2" w:tplc="04090005" w:tentative="1">
-      <w:start w:val="1"/>
-      <w:numFmt w:val="bullet"/>
-      <w:lvlText w:val=""/>
-      <w:lvlJc w:val="left"/>
-      <w:pPr>
-        <w:ind w:left="2160" w:hanging="360"/>
-      </w:pPr>
-      <w:rPr>
-        <w:rFonts w:ascii="Wingdings" w:hAnsi="Wingdings" w:hint="default"/>
-      </w:rPr>
-    </w:lvl>
-    <w:lvl w:ilvl="3" w:tplc="04090001" w:tentative="1">
-      <w:start w:val="1"/>
-      <w:numFmt w:val="bullet"/>
-      <w:lvlText w:val=""/>
-      <w:lvlJc w:val="left"/>
-      <w:pPr>
-        <w:ind w:left="2880" w:hanging="360"/>
-      </w:pPr>
-      <w:rPr>
-        <w:rFonts w:ascii="Symbol" w:hAnsi="Symbol" w:hint="default"/>
-      </w:rPr>
-    </w:lvl>
-    <w:lvl w:ilvl="4" w:tplc="04090003" w:tentative="1">
-      <w:start w:val="1"/>
-      <w:numFmt w:val="bullet"/>
-      <w:lvlText w:val="o"/>
-      <w:lvlJc w:val="left"/>
-      <w:pPr>
-        <w:ind w:left="3600" w:hanging="360"/>
-      </w:pPr>
-      <w:rPr>
-        <w:rFonts w:ascii="Courier New" w:hAnsi="Courier New" w:cs="Courier New" w:hint="default"/>
-      </w:rPr>
-    </w:lvl>
-    <w:lvl w:ilvl="5" w:tplc="04090005" w:tentative="1">
-      <w:start w:val="1"/>
-      <w:numFmt w:val="bullet"/>
-      <w:lvlText w:val=""/>
-      <w:lvlJc w:val="left"/>
-      <w:pPr>
-        <w:ind w:left="4320" w:hanging="360"/>
-      </w:pPr>
-      <w:rPr>
-        <w:rFonts w:ascii="Wingdings" w:hAnsi="Wingdings" w:hint="default"/>
-      </w:rPr>
-    </w:lvl>
-    <w:lvl w:ilvl="6" w:tplc="04090001" w:tentative="1">
-      <w:start w:val="1"/>
-      <w:numFmt w:val="bullet"/>
-      <w:lvlText w:val=""/>
-      <w:lvlJc w:val="left"/>
-      <w:pPr>
-        <w:ind w:left="5040" w:hanging="360"/>
-      </w:pPr>
-      <w:rPr>
-        <w:rFonts w:ascii="Symbol" w:hAnsi="Symbol" w:hint="default"/>
-      </w:rPr>
-    </w:lvl>
-    <w:lvl w:ilvl="7" w:tplc="04090003" w:tentative="1">
-      <w:start w:val="1"/>
-      <w:numFmt w:val="bullet"/>
-      <w:lvlText w:val="o"/>
-      <w:lvlJc w:val="left"/>
-      <w:pPr>
-        <w:ind w:left="5760" w:hanging="360"/>
-      </w:pPr>
-      <w:rPr>
-        <w:rFonts w:ascii="Courier New" w:hAnsi="Courier New" w:cs="Courier New" w:hint="default"/>
-      </w:rPr>
-    </w:lvl>
-    <w:lvl w:ilvl="8" w:tplc="04090005" w:tentative="1">
-      <w:start w:val="1"/>
-      <w:numFmt w:val="bullet"/>
-      <w:lvlText w:val=""/>
-      <w:lvlJc w:val="left"/>
-      <w:pPr>
-        <w:ind w:left="6480" w:hanging="360"/>
-      </w:pPr>
-      <w:rPr>
-        <w:rFonts w:ascii="Wingdings" w:hAnsi="Wingdings" w:hint="default"/>
-      </w:rPr>
-    </w:lvl>
-  </w:abstractNum>
-  <w:abstractNum w:abstractNumId="2" w15:restartNumberingAfterBreak="0">
-    <w:nsid w:val="3D051F52"/>
-    <w:multiLevelType w:val="hybridMultilevel"/>
-    <w:tmpl w:val="A7760A2E"/>
-    <w:lvl w:ilvl="0" w:tplc="04090001">
-      <w:start w:val="1"/>
-      <w:numFmt w:val="bullet"/>
-      <w:lvlText w:val=""/>
-      <w:lvlJc w:val="left"/>
-      <w:pPr>
-        <w:ind w:left="720" w:hanging="360"/>
-      </w:pPr>
-      <w:rPr>
-        <w:rFonts w:ascii="Symbol" w:hAnsi="Symbol" w:hint="default"/>
-      </w:rPr>
-    </w:lvl>
-    <w:lvl w:ilvl="1" w:tplc="04090003" w:tentative="1">
-      <w:start w:val="1"/>
-      <w:numFmt w:val="bullet"/>
-      <w:lvlText w:val="o"/>
-      <w:lvlJc w:val="left"/>
-      <w:pPr>
-        <w:ind w:left="1440" w:hanging="360"/>
-      </w:pPr>
-      <w:rPr>
-        <w:rFonts w:ascii="Courier New" w:hAnsi="Courier New" w:cs="Courier New" w:hint="default"/>
-      </w:rPr>
-    </w:lvl>
-    <w:lvl w:ilvl="2" w:tplc="04090005" w:tentative="1">
-      <w:start w:val="1"/>
-      <w:numFmt w:val="bullet"/>
-      <w:lvlText w:val=""/>
-      <w:lvlJc w:val="left"/>
-      <w:pPr>
-        <w:ind w:left="2160" w:hanging="360"/>
-      </w:pPr>
-      <w:rPr>
-        <w:rFonts w:ascii="Wingdings" w:hAnsi="Wingdings" w:hint="default"/>
-      </w:rPr>
-    </w:lvl>
-    <w:lvl w:ilvl="3" w:tplc="04090001" w:tentative="1">
-      <w:start w:val="1"/>
-      <w:numFmt w:val="bullet"/>
-      <w:lvlText w:val=""/>
-      <w:lvlJc w:val="left"/>
-      <w:pPr>
-        <w:ind w:left="2880" w:hanging="360"/>
-      </w:pPr>
-      <w:rPr>
-        <w:rFonts w:ascii="Symbol" w:hAnsi="Symbol" w:hint="default"/>
-      </w:rPr>
-    </w:lvl>
-    <w:lvl w:ilvl="4" w:tplc="04090003" w:tentative="1">
-      <w:start w:val="1"/>
-      <w:numFmt w:val="bullet"/>
-      <w:lvlText w:val="o"/>
-      <w:lvlJc w:val="left"/>
-      <w:pPr>
-        <w:ind w:left="3600" w:hanging="360"/>
-      </w:pPr>
-      <w:rPr>
-        <w:rFonts w:ascii="Courier New" w:hAnsi="Courier New" w:cs="Courier New" w:hint="default"/>
-      </w:rPr>
-    </w:lvl>
-    <w:lvl w:ilvl="5" w:tplc="04090005" w:tentative="1">
-      <w:start w:val="1"/>
-      <w:numFmt w:val="bullet"/>
-      <w:lvlText w:val=""/>
-      <w:lvlJc w:val="left"/>
-      <w:pPr>
-        <w:ind w:left="4320" w:hanging="360"/>
-      </w:pPr>
-      <w:rPr>
-        <w:rFonts w:ascii="Wingdings" w:hAnsi="Wingdings" w:hint="default"/>
-      </w:rPr>
-    </w:lvl>
-    <w:lvl w:ilvl="6" w:tplc="04090001" w:tentative="1">
-      <w:start w:val="1"/>
-      <w:numFmt w:val="bullet"/>
-      <w:lvlText w:val=""/>
-      <w:lvlJc w:val="left"/>
-      <w:pPr>
-        <w:ind w:left="5040" w:hanging="360"/>
-      </w:pPr>
-      <w:rPr>
-        <w:rFonts w:ascii="Symbol" w:hAnsi="Symbol" w:hint="default"/>
-      </w:rPr>
-    </w:lvl>
-    <w:lvl w:ilvl="7" w:tplc="04090003" w:tentative="1">
-      <w:start w:val="1"/>
-      <w:numFmt w:val="bullet"/>
-      <w:lvlText w:val="o"/>
-      <w:lvlJc w:val="left"/>
-      <w:pPr>
-        <w:ind w:left="5760" w:hanging="360"/>
-      </w:pPr>
-      <w:rPr>
-        <w:rFonts w:ascii="Courier New" w:hAnsi="Courier New" w:cs="Courier New" w:hint="default"/>
-      </w:rPr>
-    </w:lvl>
-    <w:lvl w:ilvl="8" w:tplc="04090005" w:tentative="1">
-      <w:start w:val="1"/>
-      <w:numFmt w:val="bullet"/>
-      <w:lvlText w:val=""/>
-      <w:lvlJc w:val="left"/>
-      <w:pPr>
-        <w:ind w:left="6480" w:hanging="360"/>
-      </w:pPr>
-      <w:rPr>
-        <w:rFonts w:ascii="Wingdings" w:hAnsi="Wingdings" w:hint="default"/>
-      </w:rPr>
     </w:lvl>
   </w:abstractNum>
   <w:num w:numId="1">
     <w:abstractNumId w:val="0"/>
   </w:num>
   <w:num w:numId="2">
-    <w:abstractNumId w:val="1"/>
+    <w:abstractNumId w:val="3"/>
   </w:num>
   <w:num w:numId="3">
+    <w:abstractNumId w:val="5"/>
+  </w:num>
+  <w:num w:numId="4">
+    <w:abstractNumId w:val="7"/>
+  </w:num>
+  <w:num w:numId="5">
+    <w:abstractNumId w:val="6"/>
+  </w:num>
+  <w:num w:numId="6">
+    <w:abstractNumId w:val="4"/>
+  </w:num>
+  <w:num w:numId="7">
     <w:abstractNumId w:val="2"/>
+  </w:num>
+  <w:num w:numId="8">
+    <w:abstractNumId w:val="1"/>
   </w:num>
 </w:numbering>
 </file>

</xml_diff>